<commit_message>
minor test data tidying
</commit_message>
<xml_diff>
--- a/org.mwc.cmap.combined.feature/root_installs/sample_data/other_formats/RiderNarrative.docx
+++ b/org.mwc.cmap.combined.feature/root_installs/sample_data/other_formats/RiderNarrative.docx
@@ -87,400 +87,400 @@
             <w:r>
               <w:t>12/J</w:t>
             </w:r>
+            <w:r>
+              <w:t>une/2017</w:t>
+            </w:r>
+          </w:p>
+        </w:tc>
+        <w:tc>
+          <w:tcPr>
+            <w:tcW w:w="1540" w:type="dxa"/>
+          </w:tcPr>
+          <w:p>
+            <w:r>
+              <w:t>Lorem</w:t>
+            </w:r>
+          </w:p>
+        </w:tc>
+        <w:tc>
+          <w:tcPr>
+            <w:tcW w:w="1540" w:type="dxa"/>
+          </w:tcPr>
+          <w:p>
+            <w:r>
+              <w:t>Ipsum</w:t>
+            </w:r>
+          </w:p>
+        </w:tc>
+        <w:tc>
+          <w:tcPr>
+            <w:tcW w:w="1540" w:type="dxa"/>
+          </w:tcPr>
+          <w:p>
+            <w:r>
+              <w:t>Lorem</w:t>
+            </w:r>
+          </w:p>
+        </w:tc>
+        <w:tc>
+          <w:tcPr>
+            <w:tcW w:w="1541" w:type="dxa"/>
+          </w:tcPr>
+          <w:p>
+            <w:r>
+              <w:t>NONSUCH</w:t>
+            </w:r>
+          </w:p>
+        </w:tc>
+        <w:tc>
+          <w:tcPr>
+            <w:tcW w:w="1541" w:type="dxa"/>
+          </w:tcPr>
+          <w:p>
+            <w:r>
+              <w:t>Ipsum</w:t>
+            </w:r>
+          </w:p>
+        </w:tc>
+      </w:tr>
+      <w:tr>
+        <w:tc>
+          <w:tcPr>
+            <w:tcW w:w="1540" w:type="dxa"/>
+          </w:tcPr>
+          <w:p>
+            <w:r>
+              <w:t>Dtg</w:t>
+            </w:r>
+          </w:p>
+        </w:tc>
+        <w:tc>
+          <w:tcPr>
+            <w:tcW w:w="1540" w:type="dxa"/>
+          </w:tcPr>
+          <w:p>
+            <w:r>
+              <w:t>Brg</w:t>
+            </w:r>
+          </w:p>
+        </w:tc>
+        <w:tc>
+          <w:tcPr>
+            <w:tcW w:w="1540" w:type="dxa"/>
+          </w:tcPr>
+          <w:p>
+            <w:r>
+              <w:t>Sensor</w:t>
+            </w:r>
+          </w:p>
+        </w:tc>
+        <w:tc>
+          <w:tcPr>
+            <w:tcW w:w="4622" w:type="dxa"/>
+            <w:gridSpan w:val="3"/>
+          </w:tcPr>
+          <w:p>
+            <w:r>
+              <w:t>Narrative</w:t>
+            </w:r>
+          </w:p>
+        </w:tc>
+      </w:tr>
+      <w:tr>
+        <w:tc>
+          <w:tcPr>
+            <w:tcW w:w="1540" w:type="dxa"/>
+          </w:tcPr>
+          <w:p>
+            <w:r>
+              <w:t>0102</w:t>
+            </w:r>
+            <w:r>
+              <w:t>12:23</w:t>
+            </w:r>
+          </w:p>
+        </w:tc>
+        <w:tc>
+          <w:tcPr>
+            <w:tcW w:w="1540" w:type="dxa"/>
+          </w:tcPr>
+          <w:p>
+            <w:r>
+              <w:t>21</w:t>
+            </w:r>
+          </w:p>
+        </w:tc>
+        <w:tc>
+          <w:tcPr>
+            <w:tcW w:w="1540" w:type="dxa"/>
+          </w:tcPr>
+          <w:p>
+            <w:r>
+              <w:t>Na</w:t>
+            </w:r>
+          </w:p>
+        </w:tc>
+        <w:tc>
+          <w:tcPr>
+            <w:tcW w:w="4622" w:type="dxa"/>
+            <w:gridSpan w:val="3"/>
+          </w:tcPr>
+          <w:p>
+            <w:r>
+              <w:t>Lorem ipsum 1</w:t>
+            </w:r>
+          </w:p>
+        </w:tc>
+      </w:tr>
+      <w:tr>
+        <w:tc>
+          <w:tcPr>
+            <w:tcW w:w="1540" w:type="dxa"/>
+          </w:tcPr>
+          <w:p>
+            <w:r>
+              <w:t>02</w:t>
+            </w:r>
+            <w:r>
+              <w:t>0</w:t>
+            </w:r>
+            <w:r>
+              <w:t>3</w:t>
+            </w:r>
+            <w:r>
+              <w:t>15:22</w:t>
+            </w:r>
+          </w:p>
+        </w:tc>
+        <w:tc>
+          <w:tcPr>
+            <w:tcW w:w="1540" w:type="dxa"/>
+          </w:tcPr>
+          <w:p>
+            <w:r>
+              <w:t>Na</w:t>
+            </w:r>
+          </w:p>
+        </w:tc>
+        <w:tc>
+          <w:tcPr>
+            <w:tcW w:w="1540" w:type="dxa"/>
+          </w:tcPr>
+          <w:p>
+            <w:r>
+              <w:t>Na</w:t>
+            </w:r>
+          </w:p>
+        </w:tc>
+        <w:tc>
+          <w:tcPr>
+            <w:tcW w:w="4622" w:type="dxa"/>
+            <w:gridSpan w:val="3"/>
+          </w:tcPr>
+          <w:p>
+            <w:r>
+              <w:t>Lorem ipsum 2</w:t>
+            </w:r>
+          </w:p>
+        </w:tc>
+      </w:tr>
+      <w:tr>
+        <w:tc>
+          <w:tcPr>
+            <w:tcW w:w="1540" w:type="dxa"/>
+          </w:tcPr>
+          <w:p>
+            <w:r>
+              <w:t>0304</w:t>
+            </w:r>
+            <w:r>
+              <w:t>16:42</w:t>
+            </w:r>
+          </w:p>
+        </w:tc>
+        <w:tc>
+          <w:tcPr>
+            <w:tcW w:w="1540" w:type="dxa"/>
+          </w:tcPr>
+          <w:p>
+            <w:r>
+              <w:t>23</w:t>
+            </w:r>
+          </w:p>
+        </w:tc>
+        <w:tc>
+          <w:tcPr>
+            <w:tcW w:w="1540" w:type="dxa"/>
+          </w:tcPr>
+          <w:p>
+            <w:r>
+              <w:t>Sensor1</w:t>
+            </w:r>
+          </w:p>
+        </w:tc>
+        <w:tc>
+          <w:tcPr>
+            <w:tcW w:w="4622" w:type="dxa"/>
+            <w:gridSpan w:val="3"/>
+          </w:tcPr>
+          <w:p>
+            <w:r>
+              <w:t>Lorem ipsum 3</w:t>
+            </w:r>
+          </w:p>
+        </w:tc>
+      </w:tr>
+      <w:tr>
+        <w:tc>
+          <w:tcPr>
+            <w:tcW w:w="1540" w:type="dxa"/>
+          </w:tcPr>
+          <w:p>
+            <w:r>
+              <w:t>0405</w:t>
+            </w:r>
+            <w:r>
+              <w:t>18:21</w:t>
+            </w:r>
+          </w:p>
+        </w:tc>
+        <w:tc>
+          <w:tcPr>
+            <w:tcW w:w="1540" w:type="dxa"/>
+          </w:tcPr>
+          <w:p>
+            <w:r>
+              <w:t>25</w:t>
+            </w:r>
+          </w:p>
+        </w:tc>
+        <w:tc>
+          <w:tcPr>
+            <w:tcW w:w="1540" w:type="dxa"/>
+          </w:tcPr>
+          <w:p>
+            <w:r>
+              <w:t>Sensor1</w:t>
+            </w:r>
+          </w:p>
+        </w:tc>
+        <w:tc>
+          <w:tcPr>
+            <w:tcW w:w="4622" w:type="dxa"/>
+            <w:gridSpan w:val="3"/>
+          </w:tcPr>
+          <w:p>
+            <w:r>
+              <w:t>Lorem ipsum 4</w:t>
+            </w:r>
+          </w:p>
+        </w:tc>
+      </w:tr>
+      <w:tr>
+        <w:tc>
+          <w:tcPr>
+            <w:tcW w:w="1540" w:type="dxa"/>
+          </w:tcPr>
+          <w:p>
+            <w:r>
+              <w:t>0506</w:t>
+            </w:r>
+            <w:r>
+              <w:t>21:32</w:t>
+            </w:r>
+          </w:p>
+        </w:tc>
+        <w:tc>
+          <w:tcPr>
+            <w:tcW w:w="1540" w:type="dxa"/>
+          </w:tcPr>
+          <w:p>
+            <w:r>
+              <w:t>Na</w:t>
+            </w:r>
+          </w:p>
+        </w:tc>
+        <w:tc>
+          <w:tcPr>
+            <w:tcW w:w="1540" w:type="dxa"/>
+          </w:tcPr>
+          <w:p>
+            <w:r>
+              <w:t>Sensor2</w:t>
+            </w:r>
+          </w:p>
+        </w:tc>
+        <w:tc>
+          <w:tcPr>
+            <w:tcW w:w="4622" w:type="dxa"/>
+            <w:gridSpan w:val="3"/>
+          </w:tcPr>
+          <w:p>
+            <w:r>
+              <w:t>Lorem ipsum 5</w:t>
+            </w:r>
+          </w:p>
+        </w:tc>
+      </w:tr>
+      <w:tr>
+        <w:tc>
+          <w:tcPr>
+            <w:tcW w:w="1540" w:type="dxa"/>
+          </w:tcPr>
+          <w:p>
+            <w:r>
+              <w:t>0607</w:t>
+            </w:r>
+            <w:r>
+              <w:t>22:32</w:t>
+            </w:r>
+          </w:p>
+        </w:tc>
+        <w:tc>
+          <w:tcPr>
+            <w:tcW w:w="1540" w:type="dxa"/>
+          </w:tcPr>
+          <w:p>
+            <w:r>
+              <w:t>22</w:t>
+            </w:r>
+          </w:p>
+        </w:tc>
+        <w:tc>
+          <w:tcPr>
+            <w:tcW w:w="1540" w:type="dxa"/>
+          </w:tcPr>
+          <w:p>
+            <w:r>
+              <w:t>Na</w:t>
+            </w:r>
+          </w:p>
+        </w:tc>
+        <w:tc>
+          <w:tcPr>
+            <w:tcW w:w="4622" w:type="dxa"/>
+            <w:gridSpan w:val="3"/>
+          </w:tcPr>
+          <w:p>
+            <w:r>
+              <w:t>Lorem ipsum 6</w:t>
+            </w:r>
+          </w:p>
+        </w:tc>
+      </w:tr>
+      <w:tr>
+        <w:tc>
+          <w:tcPr>
+            <w:tcW w:w="1540" w:type="dxa"/>
+          </w:tcPr>
+          <w:p>
+            <w:r>
+              <w:t>0708</w:t>
+            </w:r>
             <w:bookmarkStart w:id="0" w:name="_GoBack"/>
             <w:bookmarkEnd w:id="0"/>
             <w:r>
-              <w:t>une/2017</w:t>
-            </w:r>
-          </w:p>
-        </w:tc>
-        <w:tc>
-          <w:tcPr>
-            <w:tcW w:w="1540" w:type="dxa"/>
-          </w:tcPr>
-          <w:p>
-            <w:r>
-              <w:t>Lorem</w:t>
-            </w:r>
-          </w:p>
-        </w:tc>
-        <w:tc>
-          <w:tcPr>
-            <w:tcW w:w="1540" w:type="dxa"/>
-          </w:tcPr>
-          <w:p>
-            <w:r>
-              <w:t>Ipsum</w:t>
-            </w:r>
-          </w:p>
-        </w:tc>
-        <w:tc>
-          <w:tcPr>
-            <w:tcW w:w="1540" w:type="dxa"/>
-          </w:tcPr>
-          <w:p>
-            <w:r>
-              <w:t>Lorem</w:t>
-            </w:r>
-          </w:p>
-        </w:tc>
-        <w:tc>
-          <w:tcPr>
-            <w:tcW w:w="1541" w:type="dxa"/>
-          </w:tcPr>
-          <w:p>
-            <w:r>
-              <w:t>NONSUCH</w:t>
-            </w:r>
-          </w:p>
-        </w:tc>
-        <w:tc>
-          <w:tcPr>
-            <w:tcW w:w="1541" w:type="dxa"/>
-          </w:tcPr>
-          <w:p>
-            <w:r>
-              <w:t>Ipsum</w:t>
-            </w:r>
-          </w:p>
-        </w:tc>
-      </w:tr>
-      <w:tr>
-        <w:tc>
-          <w:tcPr>
-            <w:tcW w:w="1540" w:type="dxa"/>
-          </w:tcPr>
-          <w:p>
-            <w:r>
-              <w:t>Dtg</w:t>
-            </w:r>
-          </w:p>
-        </w:tc>
-        <w:tc>
-          <w:tcPr>
-            <w:tcW w:w="1540" w:type="dxa"/>
-          </w:tcPr>
-          <w:p>
-            <w:r>
-              <w:t>Brg</w:t>
-            </w:r>
-          </w:p>
-        </w:tc>
-        <w:tc>
-          <w:tcPr>
-            <w:tcW w:w="1540" w:type="dxa"/>
-          </w:tcPr>
-          <w:p>
-            <w:r>
-              <w:t>Sensor</w:t>
-            </w:r>
-          </w:p>
-        </w:tc>
-        <w:tc>
-          <w:tcPr>
-            <w:tcW w:w="4622" w:type="dxa"/>
-            <w:gridSpan w:val="3"/>
-          </w:tcPr>
-          <w:p>
-            <w:r>
-              <w:t>Narrative</w:t>
-            </w:r>
-          </w:p>
-        </w:tc>
-      </w:tr>
-      <w:tr>
-        <w:tc>
-          <w:tcPr>
-            <w:tcW w:w="1540" w:type="dxa"/>
-          </w:tcPr>
-          <w:p>
-            <w:r>
-              <w:t>000012:23</w:t>
-            </w:r>
-          </w:p>
-        </w:tc>
-        <w:tc>
-          <w:tcPr>
-            <w:tcW w:w="1540" w:type="dxa"/>
-          </w:tcPr>
-          <w:p>
-            <w:r>
-              <w:t>21</w:t>
-            </w:r>
-          </w:p>
-        </w:tc>
-        <w:tc>
-          <w:tcPr>
-            <w:tcW w:w="1540" w:type="dxa"/>
-          </w:tcPr>
-          <w:p>
-            <w:r>
-              <w:t>Na</w:t>
-            </w:r>
-          </w:p>
-        </w:tc>
-        <w:tc>
-          <w:tcPr>
-            <w:tcW w:w="4622" w:type="dxa"/>
-            <w:gridSpan w:val="3"/>
-          </w:tcPr>
-          <w:p>
-            <w:r>
-              <w:t>Lorem ipsum 1</w:t>
-            </w:r>
-          </w:p>
-        </w:tc>
-      </w:tr>
-      <w:tr>
-        <w:tc>
-          <w:tcPr>
-            <w:tcW w:w="1540" w:type="dxa"/>
-          </w:tcPr>
-          <w:p>
-            <w:r>
-              <w:t>000015:22</w:t>
-            </w:r>
-          </w:p>
-        </w:tc>
-        <w:tc>
-          <w:tcPr>
-            <w:tcW w:w="1540" w:type="dxa"/>
-          </w:tcPr>
-          <w:p>
-            <w:r>
-              <w:t>Na</w:t>
-            </w:r>
-          </w:p>
-        </w:tc>
-        <w:tc>
-          <w:tcPr>
-            <w:tcW w:w="1540" w:type="dxa"/>
-          </w:tcPr>
-          <w:p>
-            <w:r>
-              <w:t>Na</w:t>
-            </w:r>
-          </w:p>
-        </w:tc>
-        <w:tc>
-          <w:tcPr>
-            <w:tcW w:w="4622" w:type="dxa"/>
-            <w:gridSpan w:val="3"/>
-          </w:tcPr>
-          <w:p>
-            <w:r>
-              <w:t>Lorem ipsum 2</w:t>
-            </w:r>
-          </w:p>
-        </w:tc>
-      </w:tr>
-      <w:tr>
-        <w:tc>
-          <w:tcPr>
-            <w:tcW w:w="1540" w:type="dxa"/>
-          </w:tcPr>
-          <w:p>
-            <w:r>
-              <w:t>00001</w:t>
-            </w:r>
-            <w:r>
-              <w:t>6</w:t>
-            </w:r>
-            <w:r>
-              <w:t>:</w:t>
-            </w:r>
-            <w:r>
-              <w:t>4</w:t>
-            </w:r>
-            <w:r>
-              <w:t>2</w:t>
-            </w:r>
-          </w:p>
-        </w:tc>
-        <w:tc>
-          <w:tcPr>
-            <w:tcW w:w="1540" w:type="dxa"/>
-          </w:tcPr>
-          <w:p>
-            <w:r>
-              <w:t>23</w:t>
-            </w:r>
-          </w:p>
-        </w:tc>
-        <w:tc>
-          <w:tcPr>
-            <w:tcW w:w="1540" w:type="dxa"/>
-          </w:tcPr>
-          <w:p>
-            <w:r>
-              <w:t>Sensor1</w:t>
-            </w:r>
-          </w:p>
-        </w:tc>
-        <w:tc>
-          <w:tcPr>
-            <w:tcW w:w="4622" w:type="dxa"/>
-            <w:gridSpan w:val="3"/>
-          </w:tcPr>
-          <w:p>
-            <w:r>
-              <w:t>Lorem ipsum 3</w:t>
-            </w:r>
-          </w:p>
-        </w:tc>
-      </w:tr>
-      <w:tr>
-        <w:tc>
-          <w:tcPr>
-            <w:tcW w:w="1540" w:type="dxa"/>
-          </w:tcPr>
-          <w:p>
-            <w:r>
-              <w:t>000018</w:t>
-            </w:r>
-            <w:r>
-              <w:t>:</w:t>
-            </w:r>
-            <w:r>
-              <w:t>21</w:t>
-            </w:r>
-          </w:p>
-        </w:tc>
-        <w:tc>
-          <w:tcPr>
-            <w:tcW w:w="1540" w:type="dxa"/>
-          </w:tcPr>
-          <w:p>
-            <w:r>
-              <w:t>25</w:t>
-            </w:r>
-          </w:p>
-        </w:tc>
-        <w:tc>
-          <w:tcPr>
-            <w:tcW w:w="1540" w:type="dxa"/>
-          </w:tcPr>
-          <w:p>
-            <w:r>
-              <w:t>Sensor1</w:t>
-            </w:r>
-          </w:p>
-        </w:tc>
-        <w:tc>
-          <w:tcPr>
-            <w:tcW w:w="4622" w:type="dxa"/>
-            <w:gridSpan w:val="3"/>
-          </w:tcPr>
-          <w:p>
-            <w:r>
-              <w:t>Lorem ipsum 4</w:t>
-            </w:r>
-          </w:p>
-        </w:tc>
-      </w:tr>
-      <w:tr>
-        <w:tc>
-          <w:tcPr>
-            <w:tcW w:w="1540" w:type="dxa"/>
-          </w:tcPr>
-          <w:p>
-            <w:r>
-              <w:t>000021</w:t>
-            </w:r>
-            <w:r>
-              <w:t>:32</w:t>
-            </w:r>
-          </w:p>
-        </w:tc>
-        <w:tc>
-          <w:tcPr>
-            <w:tcW w:w="1540" w:type="dxa"/>
-          </w:tcPr>
-          <w:p>
-            <w:r>
-              <w:t>Na</w:t>
-            </w:r>
-          </w:p>
-        </w:tc>
-        <w:tc>
-          <w:tcPr>
-            <w:tcW w:w="1540" w:type="dxa"/>
-          </w:tcPr>
-          <w:p>
-            <w:r>
-              <w:t>Sensor2</w:t>
-            </w:r>
-          </w:p>
-        </w:tc>
-        <w:tc>
-          <w:tcPr>
-            <w:tcW w:w="4622" w:type="dxa"/>
-            <w:gridSpan w:val="3"/>
-          </w:tcPr>
-          <w:p>
-            <w:r>
-              <w:t>Lorem ipsum 5</w:t>
-            </w:r>
-          </w:p>
-        </w:tc>
-      </w:tr>
-      <w:tr>
-        <w:tc>
-          <w:tcPr>
-            <w:tcW w:w="1540" w:type="dxa"/>
-          </w:tcPr>
-          <w:p>
-            <w:r>
-              <w:t>000022</w:t>
-            </w:r>
-            <w:r>
-              <w:t>:32</w:t>
-            </w:r>
-          </w:p>
-        </w:tc>
-        <w:tc>
-          <w:tcPr>
-            <w:tcW w:w="1540" w:type="dxa"/>
-          </w:tcPr>
-          <w:p>
-            <w:r>
-              <w:t>22</w:t>
-            </w:r>
-          </w:p>
-        </w:tc>
-        <w:tc>
-          <w:tcPr>
-            <w:tcW w:w="1540" w:type="dxa"/>
-          </w:tcPr>
-          <w:p>
-            <w:r>
-              <w:t>Na</w:t>
-            </w:r>
-          </w:p>
-        </w:tc>
-        <w:tc>
-          <w:tcPr>
-            <w:tcW w:w="4622" w:type="dxa"/>
-            <w:gridSpan w:val="3"/>
-          </w:tcPr>
-          <w:p>
-            <w:r>
-              <w:t>Lorem ipsum 6</w:t>
-            </w:r>
-          </w:p>
-        </w:tc>
-      </w:tr>
-      <w:tr>
-        <w:tc>
-          <w:tcPr>
-            <w:tcW w:w="1540" w:type="dxa"/>
-          </w:tcPr>
-          <w:p>
-            <w:r>
-              <w:t>000023</w:t>
-            </w:r>
-            <w:r>
-              <w:t>:32</w:t>
+              <w:t>23:32</w:t>
             </w:r>
           </w:p>
         </w:tc>

</xml_diff>

<commit_message>
update, to expected format
</commit_message>
<xml_diff>
--- a/org.mwc.cmap.combined.feature/root_installs/sample_data/other_formats/RiderNarrative.docx
+++ b/org.mwc.cmap.combined.feature/root_installs/sample_data/other_formats/RiderNarrative.docx
@@ -9,9 +9,9 @@
         <w:tblLook w:val="04A0" w:firstRow="1" w:lastRow="0" w:firstColumn="1" w:lastColumn="0" w:noHBand="0" w:noVBand="1"/>
       </w:tblPr>
       <w:tblGrid>
-        <w:gridCol w:w="1540"/>
-        <w:gridCol w:w="1540"/>
-        <w:gridCol w:w="1540"/>
+        <w:gridCol w:w="1668"/>
+        <w:gridCol w:w="1701"/>
+        <w:gridCol w:w="1251"/>
         <w:gridCol w:w="1540"/>
         <w:gridCol w:w="1541"/>
         <w:gridCol w:w="1541"/>
@@ -19,27 +19,27 @@
       <w:tr>
         <w:tc>
           <w:tcPr>
-            <w:tcW w:w="1540" w:type="dxa"/>
-          </w:tcPr>
-          <w:p>
-            <w:r>
-              <w:t>Date</w:t>
-            </w:r>
-          </w:p>
-        </w:tc>
-        <w:tc>
-          <w:tcPr>
-            <w:tcW w:w="1540" w:type="dxa"/>
-          </w:tcPr>
-          <w:p>
-            <w:r>
-              <w:t>Other</w:t>
-            </w:r>
-          </w:p>
-        </w:tc>
-        <w:tc>
-          <w:tcPr>
-            <w:tcW w:w="1540" w:type="dxa"/>
+            <w:tcW w:w="1668" w:type="dxa"/>
+          </w:tcPr>
+          <w:p>
+            <w:r>
+              <w:t>DTG Start</w:t>
+            </w:r>
+          </w:p>
+        </w:tc>
+        <w:tc>
+          <w:tcPr>
+            <w:tcW w:w="1701" w:type="dxa"/>
+          </w:tcPr>
+          <w:p>
+            <w:r>
+              <w:t>DTG Stop</w:t>
+            </w:r>
+          </w:p>
+        </w:tc>
+        <w:tc>
+          <w:tcPr>
+            <w:tcW w:w="1251" w:type="dxa"/>
           </w:tcPr>
           <w:p>
             <w:r>
@@ -81,92 +81,110 @@
       <w:tr>
         <w:tc>
           <w:tcPr>
+            <w:tcW w:w="1668" w:type="dxa"/>
+          </w:tcPr>
+          <w:p>
+            <w:r>
+              <w:t>090000Z JUL 17</w:t>
+            </w:r>
+          </w:p>
+        </w:tc>
+        <w:tc>
+          <w:tcPr>
+            <w:tcW w:w="1701" w:type="dxa"/>
+          </w:tcPr>
+          <w:p>
+            <w:r>
+              <w:t>09</w:t>
+            </w:r>
+            <w:r>
+              <w:t>2359</w:t>
+            </w:r>
+            <w:r>
+              <w:t>Z JUL 17</w:t>
+            </w:r>
+          </w:p>
+        </w:tc>
+        <w:tc>
+          <w:tcPr>
+            <w:tcW w:w="1251" w:type="dxa"/>
+          </w:tcPr>
+          <w:p>
+            <w:proofErr w:type="spellStart"/>
+            <w:r>
+              <w:t>Ipsum</w:t>
+            </w:r>
+            <w:proofErr w:type="spellEnd"/>
+          </w:p>
+        </w:tc>
+        <w:tc>
+          <w:tcPr>
             <w:tcW w:w="1540" w:type="dxa"/>
           </w:tcPr>
           <w:p>
-            <w:r>
-              <w:t>12/J</w:t>
-            </w:r>
-            <w:r>
-              <w:t>une/2017</w:t>
-            </w:r>
-          </w:p>
-        </w:tc>
-        <w:tc>
-          <w:tcPr>
-            <w:tcW w:w="1540" w:type="dxa"/>
-          </w:tcPr>
-          <w:p>
+            <w:proofErr w:type="spellStart"/>
             <w:r>
               <w:t>Lorem</w:t>
             </w:r>
-          </w:p>
-        </w:tc>
-        <w:tc>
-          <w:tcPr>
-            <w:tcW w:w="1540" w:type="dxa"/>
-          </w:tcPr>
-          <w:p>
+            <w:proofErr w:type="spellEnd"/>
+          </w:p>
+        </w:tc>
+        <w:tc>
+          <w:tcPr>
+            <w:tcW w:w="1541" w:type="dxa"/>
+          </w:tcPr>
+          <w:p>
+            <w:r>
+              <w:t xml:space="preserve">HMS </w:t>
+            </w:r>
+            <w:proofErr w:type="spellStart"/>
+            <w:r>
+              <w:t>Nonsuch</w:t>
+            </w:r>
+            <w:proofErr w:type="spellEnd"/>
+          </w:p>
+        </w:tc>
+        <w:tc>
+          <w:tcPr>
+            <w:tcW w:w="1541" w:type="dxa"/>
+          </w:tcPr>
+          <w:p>
+            <w:proofErr w:type="spellStart"/>
             <w:r>
               <w:t>Ipsum</w:t>
             </w:r>
-          </w:p>
-        </w:tc>
-        <w:tc>
-          <w:tcPr>
-            <w:tcW w:w="1540" w:type="dxa"/>
-          </w:tcPr>
-          <w:p>
-            <w:r>
-              <w:t>Lorem</w:t>
-            </w:r>
-          </w:p>
-        </w:tc>
-        <w:tc>
-          <w:tcPr>
-            <w:tcW w:w="1541" w:type="dxa"/>
-          </w:tcPr>
-          <w:p>
-            <w:r>
-              <w:t>NONSUCH</w:t>
-            </w:r>
-          </w:p>
-        </w:tc>
-        <w:tc>
-          <w:tcPr>
-            <w:tcW w:w="1541" w:type="dxa"/>
-          </w:tcPr>
-          <w:p>
-            <w:r>
-              <w:t>Ipsum</w:t>
-            </w:r>
+            <w:proofErr w:type="spellEnd"/>
           </w:p>
         </w:tc>
       </w:tr>
       <w:tr>
         <w:tc>
           <w:tcPr>
-            <w:tcW w:w="1540" w:type="dxa"/>
-          </w:tcPr>
-          <w:p>
+            <w:tcW w:w="1668" w:type="dxa"/>
+          </w:tcPr>
+          <w:p>
+            <w:proofErr w:type="spellStart"/>
             <w:r>
               <w:t>Dtg</w:t>
             </w:r>
-          </w:p>
-        </w:tc>
-        <w:tc>
-          <w:tcPr>
-            <w:tcW w:w="1540" w:type="dxa"/>
-          </w:tcPr>
-          <w:p>
+            <w:proofErr w:type="spellEnd"/>
+          </w:p>
+        </w:tc>
+        <w:tc>
+          <w:tcPr>
+            <w:tcW w:w="1701" w:type="dxa"/>
+          </w:tcPr>
+          <w:p>
+            <w:proofErr w:type="spellStart"/>
             <w:r>
               <w:t>Brg</w:t>
             </w:r>
-          </w:p>
-        </w:tc>
-        <w:tc>
-          <w:tcPr>
-            <w:tcW w:w="1540" w:type="dxa"/>
+            <w:proofErr w:type="spellEnd"/>
+          </w:p>
+        </w:tc>
+        <w:tc>
+          <w:tcPr>
+            <w:tcW w:w="1251" w:type="dxa"/>
           </w:tcPr>
           <w:p>
             <w:r>
@@ -189,20 +207,17 @@
       <w:tr>
         <w:tc>
           <w:tcPr>
-            <w:tcW w:w="1540" w:type="dxa"/>
-          </w:tcPr>
-          <w:p>
-            <w:r>
-              <w:t>0102</w:t>
-            </w:r>
-            <w:r>
-              <w:t>12:23</w:t>
-            </w:r>
-          </w:p>
-        </w:tc>
-        <w:tc>
-          <w:tcPr>
-            <w:tcW w:w="1540" w:type="dxa"/>
+            <w:tcW w:w="1668" w:type="dxa"/>
+          </w:tcPr>
+          <w:p>
+            <w:r>
+              <w:t>00:00:12</w:t>
+            </w:r>
+          </w:p>
+        </w:tc>
+        <w:tc>
+          <w:tcPr>
+            <w:tcW w:w="1701" w:type="dxa"/>
           </w:tcPr>
           <w:p>
             <w:r>
@@ -212,12 +227,17 @@
         </w:tc>
         <w:tc>
           <w:tcPr>
-            <w:tcW w:w="1540" w:type="dxa"/>
-          </w:tcPr>
-          <w:p>
-            <w:r>
-              <w:t>Na</w:t>
-            </w:r>
+            <w:tcW w:w="1251" w:type="dxa"/>
+          </w:tcPr>
+          <w:p>
+            <w:r>
+              <w:t xml:space="preserve">No </w:t>
+            </w:r>
+            <w:proofErr w:type="spellStart"/>
+            <w:r>
+              <w:t>Bm</w:t>
+            </w:r>
+            <w:proofErr w:type="spellEnd"/>
           </w:p>
         </w:tc>
         <w:tc>
@@ -226,8 +246,21 @@
             <w:gridSpan w:val="3"/>
           </w:tcPr>
           <w:p>
-            <w:r>
-              <w:t>Lorem ipsum 1</w:t>
+            <w:proofErr w:type="spellStart"/>
+            <w:r>
+              <w:t>Lorem</w:t>
+            </w:r>
+            <w:proofErr w:type="spellEnd"/>
+            <w:r>
+              <w:t xml:space="preserve"> </w:t>
+            </w:r>
+            <w:proofErr w:type="spellStart"/>
+            <w:r>
+              <w:t>ipsum</w:t>
+            </w:r>
+            <w:proofErr w:type="spellEnd"/>
+            <w:r>
+              <w:t xml:space="preserve"> 1</w:t>
             </w:r>
           </w:p>
         </w:tc>
@@ -235,41 +268,43 @@
       <w:tr>
         <w:tc>
           <w:tcPr>
-            <w:tcW w:w="1540" w:type="dxa"/>
-          </w:tcPr>
-          <w:p>
-            <w:r>
-              <w:t>02</w:t>
-            </w:r>
-            <w:r>
-              <w:t>0</w:t>
-            </w:r>
-            <w:r>
-              <w:t>3</w:t>
-            </w:r>
-            <w:r>
-              <w:t>15:22</w:t>
-            </w:r>
-          </w:p>
-        </w:tc>
-        <w:tc>
-          <w:tcPr>
-            <w:tcW w:w="1540" w:type="dxa"/>
-          </w:tcPr>
-          <w:p>
-            <w:r>
-              <w:t>Na</w:t>
-            </w:r>
-          </w:p>
-        </w:tc>
-        <w:tc>
-          <w:tcPr>
-            <w:tcW w:w="1540" w:type="dxa"/>
-          </w:tcPr>
-          <w:p>
-            <w:r>
-              <w:t>Na</w:t>
-            </w:r>
+            <w:tcW w:w="1668" w:type="dxa"/>
+          </w:tcPr>
+          <w:p>
+            <w:r>
+              <w:t>00:0</w:t>
+            </w:r>
+            <w:r>
+              <w:t>1</w:t>
+            </w:r>
+            <w:r>
+              <w:t>:13</w:t>
+            </w:r>
+          </w:p>
+        </w:tc>
+        <w:tc>
+          <w:tcPr>
+            <w:tcW w:w="1701" w:type="dxa"/>
+          </w:tcPr>
+          <w:p>
+            <w:r>
+              <w:t>No B</w:t>
+            </w:r>
+          </w:p>
+        </w:tc>
+        <w:tc>
+          <w:tcPr>
+            <w:tcW w:w="1251" w:type="dxa"/>
+          </w:tcPr>
+          <w:p>
+            <w:r>
+              <w:t xml:space="preserve">No </w:t>
+            </w:r>
+            <w:proofErr w:type="spellStart"/>
+            <w:r>
+              <w:t>Bm</w:t>
+            </w:r>
+            <w:proofErr w:type="spellEnd"/>
           </w:p>
         </w:tc>
         <w:tc>
@@ -278,8 +313,21 @@
             <w:gridSpan w:val="3"/>
           </w:tcPr>
           <w:p>
-            <w:r>
-              <w:t>Lorem ipsum 2</w:t>
+            <w:proofErr w:type="spellStart"/>
+            <w:r>
+              <w:t>Lorem</w:t>
+            </w:r>
+            <w:proofErr w:type="spellEnd"/>
+            <w:r>
+              <w:t xml:space="preserve"> </w:t>
+            </w:r>
+            <w:proofErr w:type="spellStart"/>
+            <w:r>
+              <w:t>ipsum</w:t>
+            </w:r>
+            <w:proofErr w:type="spellEnd"/>
+            <w:r>
+              <w:t xml:space="preserve"> 2</w:t>
             </w:r>
           </w:p>
         </w:tc>
@@ -287,20 +335,17 @@
       <w:tr>
         <w:tc>
           <w:tcPr>
-            <w:tcW w:w="1540" w:type="dxa"/>
-          </w:tcPr>
-          <w:p>
-            <w:r>
-              <w:t>0304</w:t>
-            </w:r>
-            <w:r>
-              <w:t>16:42</w:t>
-            </w:r>
-          </w:p>
-        </w:tc>
-        <w:tc>
-          <w:tcPr>
-            <w:tcW w:w="1540" w:type="dxa"/>
+            <w:tcW w:w="1668" w:type="dxa"/>
+          </w:tcPr>
+          <w:p>
+            <w:r>
+              <w:t>00:02:14</w:t>
+            </w:r>
+          </w:p>
+        </w:tc>
+        <w:tc>
+          <w:tcPr>
+            <w:tcW w:w="1701" w:type="dxa"/>
           </w:tcPr>
           <w:p>
             <w:r>
@@ -310,11 +355,11 @@
         </w:tc>
         <w:tc>
           <w:tcPr>
-            <w:tcW w:w="1540" w:type="dxa"/>
-          </w:tcPr>
-          <w:p>
-            <w:r>
-              <w:t>Sensor1</w:t>
+            <w:tcW w:w="1251" w:type="dxa"/>
+          </w:tcPr>
+          <w:p>
+            <w:r>
+              <w:t>12</w:t>
             </w:r>
           </w:p>
         </w:tc>
@@ -324,8 +369,21 @@
             <w:gridSpan w:val="3"/>
           </w:tcPr>
           <w:p>
-            <w:r>
-              <w:t>Lorem ipsum 3</w:t>
+            <w:proofErr w:type="spellStart"/>
+            <w:r>
+              <w:t>Lorem</w:t>
+            </w:r>
+            <w:proofErr w:type="spellEnd"/>
+            <w:r>
+              <w:t xml:space="preserve"> </w:t>
+            </w:r>
+            <w:proofErr w:type="spellStart"/>
+            <w:r>
+              <w:t>ipsum</w:t>
+            </w:r>
+            <w:proofErr w:type="spellEnd"/>
+            <w:r>
+              <w:t xml:space="preserve"> 3</w:t>
             </w:r>
           </w:p>
         </w:tc>
@@ -333,20 +391,17 @@
       <w:tr>
         <w:tc>
           <w:tcPr>
-            <w:tcW w:w="1540" w:type="dxa"/>
-          </w:tcPr>
-          <w:p>
-            <w:r>
-              <w:t>0405</w:t>
-            </w:r>
-            <w:r>
-              <w:t>18:21</w:t>
-            </w:r>
-          </w:p>
-        </w:tc>
-        <w:tc>
-          <w:tcPr>
-            <w:tcW w:w="1540" w:type="dxa"/>
+            <w:tcW w:w="1668" w:type="dxa"/>
+          </w:tcPr>
+          <w:p>
+            <w:r>
+              <w:t>00:03:15</w:t>
+            </w:r>
+          </w:p>
+        </w:tc>
+        <w:tc>
+          <w:tcPr>
+            <w:tcW w:w="1701" w:type="dxa"/>
           </w:tcPr>
           <w:p>
             <w:r>
@@ -356,11 +411,11 @@
         </w:tc>
         <w:tc>
           <w:tcPr>
-            <w:tcW w:w="1540" w:type="dxa"/>
-          </w:tcPr>
-          <w:p>
-            <w:r>
-              <w:t>Sensor1</w:t>
+            <w:tcW w:w="1251" w:type="dxa"/>
+          </w:tcPr>
+          <w:p>
+            <w:r>
+              <w:t>12</w:t>
             </w:r>
           </w:p>
         </w:tc>
@@ -370,8 +425,21 @@
             <w:gridSpan w:val="3"/>
           </w:tcPr>
           <w:p>
-            <w:r>
-              <w:t>Lorem ipsum 4</w:t>
+            <w:proofErr w:type="spellStart"/>
+            <w:r>
+              <w:t>Lorem</w:t>
+            </w:r>
+            <w:proofErr w:type="spellEnd"/>
+            <w:r>
+              <w:t xml:space="preserve"> </w:t>
+            </w:r>
+            <w:proofErr w:type="spellStart"/>
+            <w:r>
+              <w:t>ipsum</w:t>
+            </w:r>
+            <w:proofErr w:type="spellEnd"/>
+            <w:r>
+              <w:t xml:space="preserve"> 4</w:t>
             </w:r>
           </w:p>
         </w:tc>
@@ -379,34 +447,31 @@
       <w:tr>
         <w:tc>
           <w:tcPr>
-            <w:tcW w:w="1540" w:type="dxa"/>
-          </w:tcPr>
-          <w:p>
-            <w:r>
-              <w:t>0506</w:t>
-            </w:r>
-            <w:r>
-              <w:t>21:32</w:t>
-            </w:r>
-          </w:p>
-        </w:tc>
-        <w:tc>
-          <w:tcPr>
-            <w:tcW w:w="1540" w:type="dxa"/>
-          </w:tcPr>
-          <w:p>
-            <w:r>
-              <w:t>Na</w:t>
-            </w:r>
-          </w:p>
-        </w:tc>
-        <w:tc>
-          <w:tcPr>
-            <w:tcW w:w="1540" w:type="dxa"/>
-          </w:tcPr>
-          <w:p>
-            <w:r>
-              <w:t>Sensor2</w:t>
+            <w:tcW w:w="1668" w:type="dxa"/>
+          </w:tcPr>
+          <w:p>
+            <w:r>
+              <w:t>00:04:16</w:t>
+            </w:r>
+          </w:p>
+        </w:tc>
+        <w:tc>
+          <w:tcPr>
+            <w:tcW w:w="1701" w:type="dxa"/>
+          </w:tcPr>
+          <w:p>
+            <w:r>
+              <w:t>No B</w:t>
+            </w:r>
+          </w:p>
+        </w:tc>
+        <w:tc>
+          <w:tcPr>
+            <w:tcW w:w="1251" w:type="dxa"/>
+          </w:tcPr>
+          <w:p>
+            <w:r>
+              <w:t>21</w:t>
             </w:r>
           </w:p>
         </w:tc>
@@ -416,8 +481,21 @@
             <w:gridSpan w:val="3"/>
           </w:tcPr>
           <w:p>
-            <w:r>
-              <w:t>Lorem ipsum 5</w:t>
+            <w:proofErr w:type="spellStart"/>
+            <w:r>
+              <w:t>Lorem</w:t>
+            </w:r>
+            <w:proofErr w:type="spellEnd"/>
+            <w:r>
+              <w:t xml:space="preserve"> </w:t>
+            </w:r>
+            <w:proofErr w:type="spellStart"/>
+            <w:r>
+              <w:t>ipsum</w:t>
+            </w:r>
+            <w:proofErr w:type="spellEnd"/>
+            <w:r>
+              <w:t xml:space="preserve"> 5</w:t>
             </w:r>
           </w:p>
         </w:tc>
@@ -425,20 +503,17 @@
       <w:tr>
         <w:tc>
           <w:tcPr>
-            <w:tcW w:w="1540" w:type="dxa"/>
-          </w:tcPr>
-          <w:p>
-            <w:r>
-              <w:t>0607</w:t>
-            </w:r>
-            <w:r>
-              <w:t>22:32</w:t>
-            </w:r>
-          </w:p>
-        </w:tc>
-        <w:tc>
-          <w:tcPr>
-            <w:tcW w:w="1540" w:type="dxa"/>
+            <w:tcW w:w="1668" w:type="dxa"/>
+          </w:tcPr>
+          <w:p>
+            <w:r>
+              <w:t>00:05:17</w:t>
+            </w:r>
+          </w:p>
+        </w:tc>
+        <w:tc>
+          <w:tcPr>
+            <w:tcW w:w="1701" w:type="dxa"/>
           </w:tcPr>
           <w:p>
             <w:r>
@@ -448,12 +523,17 @@
         </w:tc>
         <w:tc>
           <w:tcPr>
-            <w:tcW w:w="1540" w:type="dxa"/>
-          </w:tcPr>
-          <w:p>
-            <w:r>
-              <w:t>Na</w:t>
-            </w:r>
+            <w:tcW w:w="1251" w:type="dxa"/>
+          </w:tcPr>
+          <w:p>
+            <w:r>
+              <w:t xml:space="preserve">No </w:t>
+            </w:r>
+            <w:proofErr w:type="spellStart"/>
+            <w:r>
+              <w:t>Bm</w:t>
+            </w:r>
+            <w:proofErr w:type="spellEnd"/>
           </w:p>
         </w:tc>
         <w:tc>
@@ -462,8 +542,21 @@
             <w:gridSpan w:val="3"/>
           </w:tcPr>
           <w:p>
-            <w:r>
-              <w:t>Lorem ipsum 6</w:t>
+            <w:proofErr w:type="spellStart"/>
+            <w:r>
+              <w:t>Lorem</w:t>
+            </w:r>
+            <w:proofErr w:type="spellEnd"/>
+            <w:r>
+              <w:t xml:space="preserve"> </w:t>
+            </w:r>
+            <w:proofErr w:type="spellStart"/>
+            <w:r>
+              <w:t>ipsum</w:t>
+            </w:r>
+            <w:proofErr w:type="spellEnd"/>
+            <w:r>
+              <w:t xml:space="preserve"> 6</w:t>
             </w:r>
           </w:p>
         </w:tc>
@@ -471,37 +564,37 @@
       <w:tr>
         <w:tc>
           <w:tcPr>
-            <w:tcW w:w="1540" w:type="dxa"/>
-          </w:tcPr>
-          <w:p>
-            <w:r>
-              <w:t>0708</w:t>
-            </w:r>
-            <w:bookmarkStart w:id="0" w:name="_GoBack"/>
-            <w:bookmarkEnd w:id="0"/>
-            <w:r>
-              <w:t>23:32</w:t>
-            </w:r>
-          </w:p>
-        </w:tc>
-        <w:tc>
-          <w:tcPr>
-            <w:tcW w:w="1540" w:type="dxa"/>
-          </w:tcPr>
-          <w:p>
-            <w:r>
-              <w:t>Na</w:t>
-            </w:r>
-          </w:p>
-        </w:tc>
-        <w:tc>
-          <w:tcPr>
-            <w:tcW w:w="1540" w:type="dxa"/>
-          </w:tcPr>
-          <w:p>
-            <w:r>
-              <w:t>Na</w:t>
-            </w:r>
+            <w:tcW w:w="1668" w:type="dxa"/>
+          </w:tcPr>
+          <w:p>
+            <w:r>
+              <w:t>00:06:18</w:t>
+            </w:r>
+          </w:p>
+        </w:tc>
+        <w:tc>
+          <w:tcPr>
+            <w:tcW w:w="1701" w:type="dxa"/>
+          </w:tcPr>
+          <w:p>
+            <w:r>
+              <w:t>No B</w:t>
+            </w:r>
+          </w:p>
+        </w:tc>
+        <w:tc>
+          <w:tcPr>
+            <w:tcW w:w="1251" w:type="dxa"/>
+          </w:tcPr>
+          <w:p>
+            <w:r>
+              <w:t xml:space="preserve">No </w:t>
+            </w:r>
+            <w:proofErr w:type="spellStart"/>
+            <w:r>
+              <w:t>Bm</w:t>
+            </w:r>
+            <w:proofErr w:type="spellEnd"/>
           </w:p>
         </w:tc>
         <w:tc>
@@ -510,14 +603,30 @@
             <w:gridSpan w:val="3"/>
           </w:tcPr>
           <w:p>
-            <w:r>
-              <w:t>Lorem ipsum 7</w:t>
+            <w:proofErr w:type="spellStart"/>
+            <w:r>
+              <w:t>Lorem</w:t>
+            </w:r>
+            <w:proofErr w:type="spellEnd"/>
+            <w:r>
+              <w:t xml:space="preserve"> </w:t>
+            </w:r>
+            <w:proofErr w:type="spellStart"/>
+            <w:r>
+              <w:t>ipsum</w:t>
+            </w:r>
+            <w:proofErr w:type="spellEnd"/>
+            <w:r>
+              <w:t xml:space="preserve"> 7</w:t>
             </w:r>
           </w:p>
         </w:tc>
       </w:tr>
     </w:tbl>
-    <w:p/>
+    <w:p>
+      <w:bookmarkStart w:id="0" w:name="_GoBack"/>
+      <w:bookmarkEnd w:id="0"/>
+    </w:p>
     <w:sectPr>
       <w:pgSz w:w="11906" w:h="16838"/>
       <w:pgMar w:top="1440" w:right="1440" w:bottom="1440" w:left="1440" w:header="708" w:footer="708" w:gutter="0"/>

</xml_diff>

<commit_message>
update test file, to include imagery
</commit_message>
<xml_diff>
--- a/org.mwc.cmap.combined.feature/root_installs/sample_data/other_formats/RiderNarrative.docx
+++ b/org.mwc.cmap.combined.feature/root_installs/sample_data/other_formats/RiderNarrative.docx
@@ -23,7 +23,12 @@
           </w:tcPr>
           <w:p>
             <w:r>
-              <w:t>DTG Start</w:t>
+              <w:t>DTG</w:t>
+            </w:r>
+          </w:p>
+          <w:p>
+            <w:r>
+              <w:t>Start</w:t>
             </w:r>
           </w:p>
         </w:tc>
@@ -95,13 +100,7 @@
           </w:tcPr>
           <w:p>
             <w:r>
-              <w:t>09</w:t>
-            </w:r>
-            <w:r>
-              <w:t>2359</w:t>
-            </w:r>
-            <w:r>
-              <w:t>Z JUL 17</w:t>
+              <w:t>092359Z JUL 17</w:t>
             </w:r>
           </w:p>
         </w:tc>
@@ -110,11 +109,9 @@
             <w:tcW w:w="1251" w:type="dxa"/>
           </w:tcPr>
           <w:p>
-            <w:proofErr w:type="spellStart"/>
             <w:r>
               <w:t>Ipsum</w:t>
             </w:r>
-            <w:proofErr w:type="spellEnd"/>
           </w:p>
         </w:tc>
         <w:tc>
@@ -122,11 +119,9 @@
             <w:tcW w:w="1540" w:type="dxa"/>
           </w:tcPr>
           <w:p>
-            <w:proofErr w:type="spellStart"/>
             <w:r>
               <w:t>Lorem</w:t>
             </w:r>
-            <w:proofErr w:type="spellEnd"/>
           </w:p>
         </w:tc>
         <w:tc>
@@ -135,13 +130,8 @@
           </w:tcPr>
           <w:p>
             <w:r>
-              <w:t xml:space="preserve">HMS </w:t>
-            </w:r>
-            <w:proofErr w:type="spellStart"/>
-            <w:r>
-              <w:t>Nonsuch</w:t>
-            </w:r>
-            <w:proofErr w:type="spellEnd"/>
+              <w:t>HMS Nonsuch</w:t>
+            </w:r>
           </w:p>
         </w:tc>
         <w:tc>
@@ -149,11 +139,22 @@
             <w:tcW w:w="1541" w:type="dxa"/>
           </w:tcPr>
           <w:p>
-            <w:proofErr w:type="spellStart"/>
             <w:r>
               <w:t>Ipsum</w:t>
             </w:r>
-            <w:proofErr w:type="spellEnd"/>
+          </w:p>
+        </w:tc>
+      </w:tr>
+      <w:tr>
+        <w:tc>
+          <w:tcPr>
+            <w:tcW w:w="9242" w:type="dxa"/>
+            <w:gridSpan w:val="6"/>
+          </w:tcPr>
+          <w:p>
+            <w:r>
+              <w:t>Chronological Narrative</w:t>
+            </w:r>
           </w:p>
         </w:tc>
       </w:tr>
@@ -163,11 +164,9 @@
             <w:tcW w:w="1668" w:type="dxa"/>
           </w:tcPr>
           <w:p>
-            <w:proofErr w:type="spellStart"/>
-            <w:r>
-              <w:t>Dtg</w:t>
-            </w:r>
-            <w:proofErr w:type="spellEnd"/>
+            <w:r>
+              <w:t>00:00:12</w:t>
+            </w:r>
           </w:p>
         </w:tc>
         <w:tc>
@@ -175,11 +174,9 @@
             <w:tcW w:w="1701" w:type="dxa"/>
           </w:tcPr>
           <w:p>
-            <w:proofErr w:type="spellStart"/>
-            <w:r>
-              <w:t>Brg</w:t>
-            </w:r>
-            <w:proofErr w:type="spellEnd"/>
+            <w:r>
+              <w:t>21</w:t>
+            </w:r>
           </w:p>
         </w:tc>
         <w:tc>
@@ -188,7 +185,7 @@
           </w:tcPr>
           <w:p>
             <w:r>
-              <w:t>Sensor</w:t>
+              <w:t>No Bm</w:t>
             </w:r>
           </w:p>
         </w:tc>
@@ -199,7 +196,7 @@
           </w:tcPr>
           <w:p>
             <w:r>
-              <w:t>Narrative</w:t>
+              <w:t>Lorem ipsum 1</w:t>
             </w:r>
           </w:p>
         </w:tc>
@@ -211,7 +208,7 @@
           </w:tcPr>
           <w:p>
             <w:r>
-              <w:t>00:00:12</w:t>
+              <w:t>00:01:13</w:t>
             </w:r>
           </w:p>
         </w:tc>
@@ -221,7 +218,7 @@
           </w:tcPr>
           <w:p>
             <w:r>
-              <w:t>21</w:t>
+              <w:t>No B</w:t>
             </w:r>
           </w:p>
         </w:tc>
@@ -231,13 +228,8 @@
           </w:tcPr>
           <w:p>
             <w:r>
-              <w:t xml:space="preserve">No </w:t>
-            </w:r>
-            <w:proofErr w:type="spellStart"/>
-            <w:r>
-              <w:t>Bm</w:t>
-            </w:r>
-            <w:proofErr w:type="spellEnd"/>
+              <w:t>No Bm</w:t>
+            </w:r>
           </w:p>
         </w:tc>
         <w:tc>
@@ -246,21 +238,8 @@
             <w:gridSpan w:val="3"/>
           </w:tcPr>
           <w:p>
-            <w:proofErr w:type="spellStart"/>
-            <w:r>
-              <w:t>Lorem</w:t>
-            </w:r>
-            <w:proofErr w:type="spellEnd"/>
-            <w:r>
-              <w:t xml:space="preserve"> </w:t>
-            </w:r>
-            <w:proofErr w:type="spellStart"/>
-            <w:r>
-              <w:t>ipsum</w:t>
-            </w:r>
-            <w:proofErr w:type="spellEnd"/>
-            <w:r>
-              <w:t xml:space="preserve"> 1</w:t>
+            <w:r>
+              <w:t>Lorem ipsum 2</w:t>
             </w:r>
           </w:p>
         </w:tc>
@@ -272,13 +251,7 @@
           </w:tcPr>
           <w:p>
             <w:r>
-              <w:t>00:0</w:t>
-            </w:r>
-            <w:r>
-              <w:t>1</w:t>
-            </w:r>
-            <w:r>
-              <w:t>:13</w:t>
+              <w:t>00:02:14</w:t>
             </w:r>
           </w:p>
         </w:tc>
@@ -288,7 +261,7 @@
           </w:tcPr>
           <w:p>
             <w:r>
-              <w:t>No B</w:t>
+              <w:t>23</w:t>
             </w:r>
           </w:p>
         </w:tc>
@@ -298,13 +271,8 @@
           </w:tcPr>
           <w:p>
             <w:r>
-              <w:t xml:space="preserve">No </w:t>
-            </w:r>
-            <w:proofErr w:type="spellStart"/>
-            <w:r>
-              <w:t>Bm</w:t>
-            </w:r>
-            <w:proofErr w:type="spellEnd"/>
+              <w:t>12</w:t>
+            </w:r>
           </w:p>
         </w:tc>
         <w:tc>
@@ -313,21 +281,8 @@
             <w:gridSpan w:val="3"/>
           </w:tcPr>
           <w:p>
-            <w:proofErr w:type="spellStart"/>
-            <w:r>
-              <w:t>Lorem</w:t>
-            </w:r>
-            <w:proofErr w:type="spellEnd"/>
-            <w:r>
-              <w:t xml:space="preserve"> </w:t>
-            </w:r>
-            <w:proofErr w:type="spellStart"/>
-            <w:r>
-              <w:t>ipsum</w:t>
-            </w:r>
-            <w:proofErr w:type="spellEnd"/>
-            <w:r>
-              <w:t xml:space="preserve"> 2</w:t>
+            <w:r>
+              <w:t>Lorem ipsum 3</w:t>
             </w:r>
           </w:p>
         </w:tc>
@@ -339,7 +294,7 @@
           </w:tcPr>
           <w:p>
             <w:r>
-              <w:t>00:02:14</w:t>
+              <w:t>00:03:15</w:t>
             </w:r>
           </w:p>
         </w:tc>
@@ -349,7 +304,7 @@
           </w:tcPr>
           <w:p>
             <w:r>
-              <w:t>23</w:t>
+              <w:t>25</w:t>
             </w:r>
           </w:p>
         </w:tc>
@@ -369,21 +324,8 @@
             <w:gridSpan w:val="3"/>
           </w:tcPr>
           <w:p>
-            <w:proofErr w:type="spellStart"/>
-            <w:r>
-              <w:t>Lorem</w:t>
-            </w:r>
-            <w:proofErr w:type="spellEnd"/>
-            <w:r>
-              <w:t xml:space="preserve"> </w:t>
-            </w:r>
-            <w:proofErr w:type="spellStart"/>
-            <w:r>
-              <w:t>ipsum</w:t>
-            </w:r>
-            <w:proofErr w:type="spellEnd"/>
-            <w:r>
-              <w:t xml:space="preserve"> 3</w:t>
+            <w:r>
+              <w:t>Lorem ipsum 4</w:t>
             </w:r>
           </w:p>
         </w:tc>
@@ -395,7 +337,7 @@
           </w:tcPr>
           <w:p>
             <w:r>
-              <w:t>00:03:15</w:t>
+              <w:t>00:04:16</w:t>
             </w:r>
           </w:p>
         </w:tc>
@@ -403,11 +345,7 @@
           <w:tcPr>
             <w:tcW w:w="1701" w:type="dxa"/>
           </w:tcPr>
-          <w:p>
-            <w:r>
-              <w:t>25</w:t>
-            </w:r>
-          </w:p>
+          <w:p/>
         </w:tc>
         <w:tc>
           <w:tcPr>
@@ -415,7 +353,7 @@
           </w:tcPr>
           <w:p>
             <w:r>
-              <w:t>12</w:t>
+              <w:t>21</w:t>
             </w:r>
           </w:p>
         </w:tc>
@@ -425,21 +363,8 @@
             <w:gridSpan w:val="3"/>
           </w:tcPr>
           <w:p>
-            <w:proofErr w:type="spellStart"/>
-            <w:r>
-              <w:t>Lorem</w:t>
-            </w:r>
-            <w:proofErr w:type="spellEnd"/>
-            <w:r>
-              <w:t xml:space="preserve"> </w:t>
-            </w:r>
-            <w:proofErr w:type="spellStart"/>
-            <w:r>
-              <w:t>ipsum</w:t>
-            </w:r>
-            <w:proofErr w:type="spellEnd"/>
-            <w:r>
-              <w:t xml:space="preserve"> 4</w:t>
+            <w:r>
+              <w:t>Lorem ipsum 5</w:t>
             </w:r>
           </w:p>
         </w:tc>
@@ -451,7 +376,7 @@
           </w:tcPr>
           <w:p>
             <w:r>
-              <w:t>00:04:16</w:t>
+              <w:t>00:05:17</w:t>
             </w:r>
           </w:p>
         </w:tc>
@@ -461,7 +386,7 @@
           </w:tcPr>
           <w:p>
             <w:r>
-              <w:t>No B</w:t>
+              <w:t>22</w:t>
             </w:r>
           </w:p>
         </w:tc>
@@ -471,7 +396,7 @@
           </w:tcPr>
           <w:p>
             <w:r>
-              <w:t>21</w:t>
+              <w:t>No Bm</w:t>
             </w:r>
           </w:p>
         </w:tc>
@@ -481,21 +406,8 @@
             <w:gridSpan w:val="3"/>
           </w:tcPr>
           <w:p>
-            <w:proofErr w:type="spellStart"/>
-            <w:r>
-              <w:t>Lorem</w:t>
-            </w:r>
-            <w:proofErr w:type="spellEnd"/>
-            <w:r>
-              <w:t xml:space="preserve"> </w:t>
-            </w:r>
-            <w:proofErr w:type="spellStart"/>
-            <w:r>
-              <w:t>ipsum</w:t>
-            </w:r>
-            <w:proofErr w:type="spellEnd"/>
-            <w:r>
-              <w:t xml:space="preserve"> 5</w:t>
+            <w:r>
+              <w:t>Lorem ipsum 6</w:t>
             </w:r>
           </w:p>
         </w:tc>
@@ -507,7 +419,7 @@
           </w:tcPr>
           <w:p>
             <w:r>
-              <w:t>00:05:17</w:t>
+              <w:t>00:06:18</w:t>
             </w:r>
           </w:p>
         </w:tc>
@@ -517,7 +429,7 @@
           </w:tcPr>
           <w:p>
             <w:r>
-              <w:t>22</w:t>
+              <w:t>No B</w:t>
             </w:r>
           </w:p>
         </w:tc>
@@ -527,13 +439,8 @@
           </w:tcPr>
           <w:p>
             <w:r>
-              <w:t xml:space="preserve">No </w:t>
-            </w:r>
-            <w:proofErr w:type="spellStart"/>
-            <w:r>
-              <w:t>Bm</w:t>
-            </w:r>
-            <w:proofErr w:type="spellEnd"/>
+              <w:t>No Bm</w:t>
+            </w:r>
           </w:p>
         </w:tc>
         <w:tc>
@@ -542,21 +449,8 @@
             <w:gridSpan w:val="3"/>
           </w:tcPr>
           <w:p>
-            <w:proofErr w:type="spellStart"/>
-            <w:r>
-              <w:t>Lorem</w:t>
-            </w:r>
-            <w:proofErr w:type="spellEnd"/>
-            <w:r>
-              <w:t xml:space="preserve"> </w:t>
-            </w:r>
-            <w:proofErr w:type="spellStart"/>
-            <w:r>
-              <w:t>ipsum</w:t>
-            </w:r>
-            <w:proofErr w:type="spellEnd"/>
-            <w:r>
-              <w:t xml:space="preserve"> 6</w:t>
+            <w:r>
+              <w:t>Lorem ipsum 7</w:t>
             </w:r>
           </w:p>
         </w:tc>
@@ -568,7 +462,7 @@
           </w:tcPr>
           <w:p>
             <w:r>
-              <w:t>00:06:18</w:t>
+              <w:t>00:07:19</w:t>
             </w:r>
           </w:p>
         </w:tc>
@@ -586,16 +480,7 @@
           <w:tcPr>
             <w:tcW w:w="1251" w:type="dxa"/>
           </w:tcPr>
-          <w:p>
-            <w:r>
-              <w:t xml:space="preserve">No </w:t>
-            </w:r>
-            <w:proofErr w:type="spellStart"/>
-            <w:r>
-              <w:t>Bm</w:t>
-            </w:r>
-            <w:proofErr w:type="spellEnd"/>
-          </w:p>
+          <w:p/>
         </w:tc>
         <w:tc>
           <w:tcPr>
@@ -603,30 +488,254 @@
             <w:gridSpan w:val="3"/>
           </w:tcPr>
           <w:p>
-            <w:proofErr w:type="spellStart"/>
-            <w:r>
-              <w:t>Lorem</w:t>
-            </w:r>
-            <w:proofErr w:type="spellEnd"/>
-            <w:r>
-              <w:t xml:space="preserve"> </w:t>
-            </w:r>
-            <w:proofErr w:type="spellStart"/>
-            <w:r>
-              <w:t>ipsum</w:t>
-            </w:r>
-            <w:proofErr w:type="spellEnd"/>
-            <w:r>
-              <w:t xml:space="preserve"> 7</w:t>
+            <w:r>
+              <w:t>Lorem ipsum 8</w:t>
+            </w:r>
+          </w:p>
+          <w:p>
+            <w:r>
+              <w:t xml:space="preserve">And more </w:t>
+            </w:r>
+            <w:r>
+              <w:br/>
+            </w:r>
+            <w:bookmarkStart w:id="0" w:name="_GoBack"/>
+            <w:bookmarkEnd w:id="0"/>
+            <w:r>
+              <w:t>And more</w:t>
+            </w:r>
+          </w:p>
+        </w:tc>
+      </w:tr>
+      <w:tr>
+        <w:tc>
+          <w:tcPr>
+            <w:tcW w:w="1668" w:type="dxa"/>
+          </w:tcPr>
+          <w:p>
+            <w:r>
+              <w:t>00:08:20</w:t>
+            </w:r>
+          </w:p>
+        </w:tc>
+        <w:tc>
+          <w:tcPr>
+            <w:tcW w:w="1701" w:type="dxa"/>
+          </w:tcPr>
+          <w:p>
+            <w:r>
+              <w:t>No B</w:t>
+            </w:r>
+          </w:p>
+        </w:tc>
+        <w:tc>
+          <w:tcPr>
+            <w:tcW w:w="1251" w:type="dxa"/>
+          </w:tcPr>
+          <w:p>
+            <w:r>
+              <w:t>No Bm</w:t>
+            </w:r>
+          </w:p>
+        </w:tc>
+        <w:tc>
+          <w:tcPr>
+            <w:tcW w:w="4622" w:type="dxa"/>
+            <w:gridSpan w:val="3"/>
+          </w:tcPr>
+          <w:p>
+            <w:r>
+              <w:t>Lorem ipsum 9</w:t>
+            </w:r>
+          </w:p>
+        </w:tc>
+      </w:tr>
+      <w:tr>
+        <w:tc>
+          <w:tcPr>
+            <w:tcW w:w="1668" w:type="dxa"/>
+          </w:tcPr>
+          <w:p>
+            <w:r>
+              <w:t>00:09:21</w:t>
+            </w:r>
+          </w:p>
+        </w:tc>
+        <w:tc>
+          <w:tcPr>
+            <w:tcW w:w="1701" w:type="dxa"/>
+          </w:tcPr>
+          <w:p>
+            <w:r>
+              <w:t>No B</w:t>
+            </w:r>
+          </w:p>
+        </w:tc>
+        <w:tc>
+          <w:tcPr>
+            <w:tcW w:w="1251" w:type="dxa"/>
+          </w:tcPr>
+          <w:p>
+            <w:r>
+              <w:t>No Bm</w:t>
+            </w:r>
+          </w:p>
+        </w:tc>
+        <w:tc>
+          <w:tcPr>
+            <w:tcW w:w="4622" w:type="dxa"/>
+            <w:gridSpan w:val="3"/>
+          </w:tcPr>
+          <w:p>
+            <w:r>
+              <w:t>Lorem ipsum 10</w:t>
+            </w:r>
+          </w:p>
+        </w:tc>
+      </w:tr>
+      <w:tr>
+        <w:tc>
+          <w:tcPr>
+            <w:tcW w:w="9242" w:type="dxa"/>
+            <w:gridSpan w:val="6"/>
+          </w:tcPr>
+          <w:p>
+            <w:r>
+              <w:t>Title for image</w:t>
+            </w:r>
+          </w:p>
+        </w:tc>
+      </w:tr>
+      <w:tr>
+        <w:tc>
+          <w:tcPr>
+            <w:tcW w:w="9242" w:type="dxa"/>
+            <w:gridSpan w:val="6"/>
+          </w:tcPr>
+          <w:p>
+            <w:r>
+              <w:rPr>
+                <w:noProof/>
+                <w:lang w:eastAsia="en-GB"/>
+              </w:rPr>
+              <w:drawing>
+                <wp:inline distT="0" distB="0" distL="0" distR="0">
+                  <wp:extent cx="4265525" cy="3394236"/>
+                  <wp:effectExtent l="0" t="0" r="1905" b="0"/>
+                  <wp:docPr id="1" name="Picture 1"/>
+                  <wp:cNvGraphicFramePr>
+                    <a:graphicFrameLocks xmlns:a="http://schemas.openxmlformats.org/drawingml/2006/main" noChangeAspect="1"/>
+                  </wp:cNvGraphicFramePr>
+                  <a:graphic xmlns:a="http://schemas.openxmlformats.org/drawingml/2006/main">
+                    <a:graphicData uri="http://schemas.openxmlformats.org/drawingml/2006/picture">
+                      <pic:pic xmlns:pic="http://schemas.openxmlformats.org/drawingml/2006/picture">
+                        <pic:nvPicPr>
+                          <pic:cNvPr id="0" name="HeatMap.PNG"/>
+                          <pic:cNvPicPr/>
+                        </pic:nvPicPr>
+                        <pic:blipFill>
+                          <a:blip r:embed="rId5">
+                            <a:extLst>
+                              <a:ext uri="{28A0092B-C50C-407E-A947-70E740481C1C}">
+                                <a14:useLocalDpi xmlns:a14="http://schemas.microsoft.com/office/drawing/2010/main" val="0"/>
+                              </a:ext>
+                            </a:extLst>
+                          </a:blip>
+                          <a:stretch>
+                            <a:fillRect/>
+                          </a:stretch>
+                        </pic:blipFill>
+                        <pic:spPr>
+                          <a:xfrm>
+                            <a:off x="0" y="0"/>
+                            <a:ext cx="4265798" cy="3394454"/>
+                          </a:xfrm>
+                          <a:prstGeom prst="rect">
+                            <a:avLst/>
+                          </a:prstGeom>
+                        </pic:spPr>
+                      </pic:pic>
+                    </a:graphicData>
+                  </a:graphic>
+                </wp:inline>
+              </w:drawing>
+            </w:r>
+          </w:p>
+        </w:tc>
+      </w:tr>
+      <w:tr>
+        <w:tc>
+          <w:tcPr>
+            <w:tcW w:w="9242" w:type="dxa"/>
+            <w:gridSpan w:val="6"/>
+          </w:tcPr>
+          <w:p>
+            <w:r>
+              <w:t>Title for image</w:t>
+            </w:r>
+          </w:p>
+        </w:tc>
+      </w:tr>
+      <w:tr>
+        <w:tc>
+          <w:tcPr>
+            <w:tcW w:w="9242" w:type="dxa"/>
+            <w:gridSpan w:val="6"/>
+          </w:tcPr>
+          <w:p>
+            <w:r>
+              <w:rPr>
+                <w:noProof/>
+                <w:lang w:eastAsia="en-GB"/>
+              </w:rPr>
+              <w:lastRenderedPageBreak/>
+              <w:drawing>
+                <wp:inline distT="0" distB="0" distL="0" distR="0">
+                  <wp:extent cx="5290457" cy="2447115"/>
+                  <wp:effectExtent l="0" t="0" r="5715" b="0"/>
+                  <wp:docPr id="2" name="Picture 2"/>
+                  <wp:cNvGraphicFramePr>
+                    <a:graphicFrameLocks xmlns:a="http://schemas.openxmlformats.org/drawingml/2006/main" noChangeAspect="1"/>
+                  </wp:cNvGraphicFramePr>
+                  <a:graphic xmlns:a="http://schemas.openxmlformats.org/drawingml/2006/main">
+                    <a:graphicData uri="http://schemas.openxmlformats.org/drawingml/2006/picture">
+                      <pic:pic xmlns:pic="http://schemas.openxmlformats.org/drawingml/2006/picture">
+                        <pic:nvPicPr>
+                          <pic:cNvPr id="0" name="RX_Both.PNG"/>
+                          <pic:cNvPicPr/>
+                        </pic:nvPicPr>
+                        <pic:blipFill>
+                          <a:blip r:embed="rId6">
+                            <a:extLst>
+                              <a:ext uri="{28A0092B-C50C-407E-A947-70E740481C1C}">
+                                <a14:useLocalDpi xmlns:a14="http://schemas.microsoft.com/office/drawing/2010/main" val="0"/>
+                              </a:ext>
+                            </a:extLst>
+                          </a:blip>
+                          <a:stretch>
+                            <a:fillRect/>
+                          </a:stretch>
+                        </pic:blipFill>
+                        <pic:spPr>
+                          <a:xfrm>
+                            <a:off x="0" y="0"/>
+                            <a:ext cx="5294106" cy="2448803"/>
+                          </a:xfrm>
+                          <a:prstGeom prst="rect">
+                            <a:avLst/>
+                          </a:prstGeom>
+                        </pic:spPr>
+                      </pic:pic>
+                    </a:graphicData>
+                  </a:graphic>
+                </wp:inline>
+              </w:drawing>
             </w:r>
           </w:p>
         </w:tc>
       </w:tr>
     </w:tbl>
-    <w:p>
-      <w:bookmarkStart w:id="0" w:name="_GoBack"/>
-      <w:bookmarkEnd w:id="0"/>
-    </w:p>
+    <w:p/>
     <w:sectPr>
       <w:pgSz w:w="11906" w:h="16838"/>
       <w:pgMar w:top="1440" w:right="1440" w:bottom="1440" w:left="1440" w:header="708" w:footer="708" w:gutter="0"/>
@@ -850,6 +959,36 @@
       </w:tblCellMar>
     </w:tblPr>
   </w:style>
+  <w:style w:type="paragraph" w:styleId="BalloonText">
+    <w:name w:val="Balloon Text"/>
+    <w:basedOn w:val="Normal"/>
+    <w:link w:val="BalloonTextChar"/>
+    <w:uiPriority w:val="99"/>
+    <w:semiHidden/>
+    <w:unhideWhenUsed/>
+    <w:rsid w:val="00AB4331"/>
+    <w:pPr>
+      <w:spacing w:after="0" w:line="240" w:lineRule="auto"/>
+    </w:pPr>
+    <w:rPr>
+      <w:rFonts w:ascii="Tahoma" w:hAnsi="Tahoma" w:cs="Tahoma"/>
+      <w:sz w:val="16"/>
+      <w:szCs w:val="16"/>
+    </w:rPr>
+  </w:style>
+  <w:style w:type="character" w:customStyle="1" w:styleId="BalloonTextChar">
+    <w:name w:val="Balloon Text Char"/>
+    <w:basedOn w:val="DefaultParagraphFont"/>
+    <w:link w:val="BalloonText"/>
+    <w:uiPriority w:val="99"/>
+    <w:semiHidden/>
+    <w:rsid w:val="00AB4331"/>
+    <w:rPr>
+      <w:rFonts w:ascii="Tahoma" w:hAnsi="Tahoma" w:cs="Tahoma"/>
+      <w:sz w:val="16"/>
+      <w:szCs w:val="16"/>
+    </w:rPr>
+  </w:style>
 </w:styles>
 </file>
 
@@ -1065,6 +1204,36 @@
         <w:right w:w="108" w:type="dxa"/>
       </w:tblCellMar>
     </w:tblPr>
+  </w:style>
+  <w:style w:type="paragraph" w:styleId="BalloonText">
+    <w:name w:val="Balloon Text"/>
+    <w:basedOn w:val="Normal"/>
+    <w:link w:val="BalloonTextChar"/>
+    <w:uiPriority w:val="99"/>
+    <w:semiHidden/>
+    <w:unhideWhenUsed/>
+    <w:rsid w:val="00AB4331"/>
+    <w:pPr>
+      <w:spacing w:after="0" w:line="240" w:lineRule="auto"/>
+    </w:pPr>
+    <w:rPr>
+      <w:rFonts w:ascii="Tahoma" w:hAnsi="Tahoma" w:cs="Tahoma"/>
+      <w:sz w:val="16"/>
+      <w:szCs w:val="16"/>
+    </w:rPr>
+  </w:style>
+  <w:style w:type="character" w:customStyle="1" w:styleId="BalloonTextChar">
+    <w:name w:val="Balloon Text Char"/>
+    <w:basedOn w:val="DefaultParagraphFont"/>
+    <w:link w:val="BalloonText"/>
+    <w:uiPriority w:val="99"/>
+    <w:semiHidden/>
+    <w:rsid w:val="00AB4331"/>
+    <w:rPr>
+      <w:rFonts w:ascii="Tahoma" w:hAnsi="Tahoma" w:cs="Tahoma"/>
+      <w:sz w:val="16"/>
+      <w:szCs w:val="16"/>
+    </w:rPr>
   </w:style>
 </w:styles>
 </file>

</xml_diff>

<commit_message>
change test data so it matches nonsuch test file
</commit_message>
<xml_diff>
--- a/org.mwc.cmap.combined.feature/root_installs/sample_data/other_formats/RiderNarrative.docx
+++ b/org.mwc.cmap.combined.feature/root_installs/sample_data/other_formats/RiderNarrative.docx
@@ -90,7 +90,7 @@
           </w:tcPr>
           <w:p>
             <w:r>
-              <w:t>090000Z JUL 17</w:t>
+              <w:t>220000Z JUL 09</w:t>
             </w:r>
           </w:p>
         </w:tc>
@@ -100,7 +100,13 @@
           </w:tcPr>
           <w:p>
             <w:r>
-              <w:t>092359Z JUL 17</w:t>
+              <w:t>22</w:t>
+            </w:r>
+            <w:r>
+              <w:t xml:space="preserve">2359Z JUL </w:t>
+            </w:r>
+            <w:r>
+              <w:t>09</w:t>
             </w:r>
           </w:p>
         </w:tc>
@@ -165,7 +171,13 @@
           </w:tcPr>
           <w:p>
             <w:r>
-              <w:t>00:00:12</w:t>
+              <w:t>04</w:t>
+            </w:r>
+            <w:r>
+              <w:t>:1</w:t>
+            </w:r>
+            <w:r>
+              <w:t>0:12</w:t>
             </w:r>
           </w:p>
         </w:tc>
@@ -175,7 +187,13 @@
           </w:tcPr>
           <w:p>
             <w:r>
-              <w:t>21</w:t>
+              <w:t>2</w:t>
+            </w:r>
+            <w:r>
+              <w:t>7</w:t>
+            </w:r>
+            <w:r>
+              <w:t>3</w:t>
             </w:r>
           </w:p>
         </w:tc>
@@ -208,7 +226,13 @@
           </w:tcPr>
           <w:p>
             <w:r>
-              <w:t>00:01:13</w:t>
+              <w:t>04</w:t>
+            </w:r>
+            <w:r>
+              <w:t>:1</w:t>
+            </w:r>
+            <w:r>
+              <w:t>1:13</w:t>
             </w:r>
           </w:p>
         </w:tc>
@@ -251,7 +275,13 @@
           </w:tcPr>
           <w:p>
             <w:r>
-              <w:t>00:02:14</w:t>
+              <w:t>04</w:t>
+            </w:r>
+            <w:r>
+              <w:t>:1</w:t>
+            </w:r>
+            <w:r>
+              <w:t>2:14</w:t>
             </w:r>
           </w:p>
         </w:tc>
@@ -261,7 +291,13 @@
           </w:tcPr>
           <w:p>
             <w:r>
-              <w:t>23</w:t>
+              <w:t>2</w:t>
+            </w:r>
+            <w:r>
+              <w:t>7</w:t>
+            </w:r>
+            <w:r>
+              <w:t>4</w:t>
             </w:r>
           </w:p>
         </w:tc>
@@ -294,7 +330,13 @@
           </w:tcPr>
           <w:p>
             <w:r>
-              <w:t>00:03:15</w:t>
+              <w:t>04</w:t>
+            </w:r>
+            <w:r>
+              <w:t>:1</w:t>
+            </w:r>
+            <w:r>
+              <w:t>3:15</w:t>
             </w:r>
           </w:p>
         </w:tc>
@@ -304,7 +346,13 @@
           </w:tcPr>
           <w:p>
             <w:r>
-              <w:t>25</w:t>
+              <w:t>2</w:t>
+            </w:r>
+            <w:r>
+              <w:t>7</w:t>
+            </w:r>
+            <w:r>
+              <w:t>6</w:t>
             </w:r>
           </w:p>
         </w:tc>
@@ -337,7 +385,13 @@
           </w:tcPr>
           <w:p>
             <w:r>
-              <w:t>00:04:16</w:t>
+              <w:t>04</w:t>
+            </w:r>
+            <w:r>
+              <w:t>:1</w:t>
+            </w:r>
+            <w:r>
+              <w:t>4:16</w:t>
             </w:r>
           </w:p>
         </w:tc>
@@ -376,7 +430,13 @@
           </w:tcPr>
           <w:p>
             <w:r>
-              <w:t>00:05:17</w:t>
+              <w:t>04</w:t>
+            </w:r>
+            <w:r>
+              <w:t>:1</w:t>
+            </w:r>
+            <w:r>
+              <w:t>5:17</w:t>
             </w:r>
           </w:p>
         </w:tc>
@@ -386,7 +446,13 @@
           </w:tcPr>
           <w:p>
             <w:r>
-              <w:t>22</w:t>
+              <w:t>2</w:t>
+            </w:r>
+            <w:r>
+              <w:t>7</w:t>
+            </w:r>
+            <w:r>
+              <w:t>4</w:t>
             </w:r>
           </w:p>
         </w:tc>
@@ -419,7 +485,13 @@
           </w:tcPr>
           <w:p>
             <w:r>
-              <w:t>00:06:18</w:t>
+              <w:t>04</w:t>
+            </w:r>
+            <w:r>
+              <w:t>:1</w:t>
+            </w:r>
+            <w:r>
+              <w:t>6:18</w:t>
             </w:r>
           </w:p>
         </w:tc>
@@ -462,7 +534,13 @@
           </w:tcPr>
           <w:p>
             <w:r>
-              <w:t>00:07:19</w:t>
+              <w:t>04</w:t>
+            </w:r>
+            <w:r>
+              <w:t>:1</w:t>
+            </w:r>
+            <w:r>
+              <w:t>7:19</w:t>
             </w:r>
           </w:p>
         </w:tc>
@@ -499,65 +577,77 @@
             <w:r>
               <w:br/>
             </w:r>
+            <w:r>
+              <w:t>And more</w:t>
+            </w:r>
+          </w:p>
+        </w:tc>
+      </w:tr>
+      <w:tr>
+        <w:tc>
+          <w:tcPr>
+            <w:tcW w:w="1668" w:type="dxa"/>
+          </w:tcPr>
+          <w:p>
+            <w:r>
+              <w:t>04</w:t>
+            </w:r>
+            <w:r>
+              <w:t>:1</w:t>
+            </w:r>
+            <w:r>
+              <w:t>8:20</w:t>
+            </w:r>
+          </w:p>
+        </w:tc>
+        <w:tc>
+          <w:tcPr>
+            <w:tcW w:w="1701" w:type="dxa"/>
+          </w:tcPr>
+          <w:p>
+            <w:r>
+              <w:t>No B</w:t>
+            </w:r>
+          </w:p>
+        </w:tc>
+        <w:tc>
+          <w:tcPr>
+            <w:tcW w:w="1251" w:type="dxa"/>
+          </w:tcPr>
+          <w:p>
+            <w:r>
+              <w:t>No Bm</w:t>
+            </w:r>
+          </w:p>
+        </w:tc>
+        <w:tc>
+          <w:tcPr>
+            <w:tcW w:w="4622" w:type="dxa"/>
+            <w:gridSpan w:val="3"/>
+          </w:tcPr>
+          <w:p>
+            <w:r>
+              <w:t>Lorem ipsum 9</w:t>
+            </w:r>
+          </w:p>
+        </w:tc>
+      </w:tr>
+      <w:tr>
+        <w:tc>
+          <w:tcPr>
+            <w:tcW w:w="1668" w:type="dxa"/>
+          </w:tcPr>
+          <w:p>
+            <w:r>
+              <w:t>04</w:t>
+            </w:r>
+            <w:r>
+              <w:t>:1</w:t>
+            </w:r>
             <w:bookmarkStart w:id="0" w:name="_GoBack"/>
             <w:bookmarkEnd w:id="0"/>
             <w:r>
-              <w:t>And more</w:t>
-            </w:r>
-          </w:p>
-        </w:tc>
-      </w:tr>
-      <w:tr>
-        <w:tc>
-          <w:tcPr>
-            <w:tcW w:w="1668" w:type="dxa"/>
-          </w:tcPr>
-          <w:p>
-            <w:r>
-              <w:t>00:08:20</w:t>
-            </w:r>
-          </w:p>
-        </w:tc>
-        <w:tc>
-          <w:tcPr>
-            <w:tcW w:w="1701" w:type="dxa"/>
-          </w:tcPr>
-          <w:p>
-            <w:r>
-              <w:t>No B</w:t>
-            </w:r>
-          </w:p>
-        </w:tc>
-        <w:tc>
-          <w:tcPr>
-            <w:tcW w:w="1251" w:type="dxa"/>
-          </w:tcPr>
-          <w:p>
-            <w:r>
-              <w:t>No Bm</w:t>
-            </w:r>
-          </w:p>
-        </w:tc>
-        <w:tc>
-          <w:tcPr>
-            <w:tcW w:w="4622" w:type="dxa"/>
-            <w:gridSpan w:val="3"/>
-          </w:tcPr>
-          <w:p>
-            <w:r>
-              <w:t>Lorem ipsum 9</w:t>
-            </w:r>
-          </w:p>
-        </w:tc>
-      </w:tr>
-      <w:tr>
-        <w:tc>
-          <w:tcPr>
-            <w:tcW w:w="1668" w:type="dxa"/>
-          </w:tcPr>
-          <w:p>
-            <w:r>
-              <w:t>00:09:21</w:t>
+              <w:t>9:21</w:t>
             </w:r>
           </w:p>
         </w:tc>

</xml_diff>

<commit_message>
Store beam as string, we don't process it
</commit_message>
<xml_diff>
--- a/org.mwc.cmap.combined.feature/root_installs/sample_data/other_formats/RiderNarrative.docx
+++ b/org.mwc.cmap.combined.feature/root_installs/sample_data/other_formats/RiderNarrative.docx
@@ -606,8 +606,10 @@
           </w:tcPr>
           <w:p>
             <w:r>
-              <w:t>No B</w:t>
-            </w:r>
+              <w:t>090</w:t>
+            </w:r>
+            <w:bookmarkStart w:id="0" w:name="_GoBack"/>
+            <w:bookmarkEnd w:id="0"/>
           </w:p>
         </w:tc>
         <w:tc>
@@ -644,8 +646,6 @@
             <w:r>
               <w:t>:1</w:t>
             </w:r>
-            <w:bookmarkStart w:id="0" w:name="_GoBack"/>
-            <w:bookmarkEnd w:id="0"/>
             <w:r>
               <w:t>9:21</w:t>
             </w:r>
@@ -657,7 +657,7 @@
           </w:tcPr>
           <w:p>
             <w:r>
-              <w:t>No B</w:t>
+              <w:t>092</w:t>
             </w:r>
           </w:p>
         </w:tc>
@@ -667,7 +667,13 @@
           </w:tcPr>
           <w:p>
             <w:r>
-              <w:t>No Bm</w:t>
+              <w:t>12/</w:t>
+            </w:r>
+            <w:r>
+              <w:t>1</w:t>
+            </w:r>
+            <w:r>
+              <w:t>3</w:t>
             </w:r>
           </w:p>
         </w:tc>
@@ -679,6 +685,205 @@
           <w:p>
             <w:r>
               <w:t>Lorem ipsum 10</w:t>
+            </w:r>
+          </w:p>
+        </w:tc>
+      </w:tr>
+      <w:tr>
+        <w:tc>
+          <w:tcPr>
+            <w:tcW w:w="1668" w:type="dxa"/>
+          </w:tcPr>
+          <w:p>
+            <w:r>
+              <w:t>04</w:t>
+            </w:r>
+            <w:r>
+              <w:t>:20</w:t>
+            </w:r>
+            <w:r>
+              <w:t>:21</w:t>
+            </w:r>
+          </w:p>
+        </w:tc>
+        <w:tc>
+          <w:tcPr>
+            <w:tcW w:w="1701" w:type="dxa"/>
+          </w:tcPr>
+          <w:p>
+            <w:r>
+              <w:t>094</w:t>
+            </w:r>
+          </w:p>
+        </w:tc>
+        <w:tc>
+          <w:tcPr>
+            <w:tcW w:w="1251" w:type="dxa"/>
+          </w:tcPr>
+          <w:p>
+            <w:r>
+              <w:t>No Bm</w:t>
+            </w:r>
+          </w:p>
+        </w:tc>
+        <w:tc>
+          <w:tcPr>
+            <w:tcW w:w="4622" w:type="dxa"/>
+            <w:gridSpan w:val="3"/>
+          </w:tcPr>
+          <w:p>
+            <w:r>
+              <w:t>Lorem ipsum 11</w:t>
+            </w:r>
+          </w:p>
+        </w:tc>
+      </w:tr>
+      <w:tr>
+        <w:tc>
+          <w:tcPr>
+            <w:tcW w:w="1668" w:type="dxa"/>
+          </w:tcPr>
+          <w:p>
+            <w:r>
+              <w:t>04</w:t>
+            </w:r>
+            <w:r>
+              <w:t>:21</w:t>
+            </w:r>
+            <w:r>
+              <w:t>:21</w:t>
+            </w:r>
+          </w:p>
+        </w:tc>
+        <w:tc>
+          <w:tcPr>
+            <w:tcW w:w="1701" w:type="dxa"/>
+          </w:tcPr>
+          <w:p>
+            <w:r>
+              <w:t>0</w:t>
+            </w:r>
+            <w:r>
+              <w:t>96</w:t>
+            </w:r>
+          </w:p>
+        </w:tc>
+        <w:tc>
+          <w:tcPr>
+            <w:tcW w:w="1251" w:type="dxa"/>
+          </w:tcPr>
+          <w:p>
+            <w:r>
+              <w:t>No Bm</w:t>
+            </w:r>
+          </w:p>
+        </w:tc>
+        <w:tc>
+          <w:tcPr>
+            <w:tcW w:w="4622" w:type="dxa"/>
+            <w:gridSpan w:val="3"/>
+          </w:tcPr>
+          <w:p>
+            <w:r>
+              <w:t>Lorem ipsum 12</w:t>
+            </w:r>
+          </w:p>
+        </w:tc>
+      </w:tr>
+      <w:tr>
+        <w:tc>
+          <w:tcPr>
+            <w:tcW w:w="1668" w:type="dxa"/>
+          </w:tcPr>
+          <w:p>
+            <w:r>
+              <w:t>04</w:t>
+            </w:r>
+            <w:r>
+              <w:t>:22</w:t>
+            </w:r>
+            <w:r>
+              <w:t>:21</w:t>
+            </w:r>
+          </w:p>
+        </w:tc>
+        <w:tc>
+          <w:tcPr>
+            <w:tcW w:w="1701" w:type="dxa"/>
+          </w:tcPr>
+          <w:p>
+            <w:r>
+              <w:t>No B</w:t>
+            </w:r>
+          </w:p>
+        </w:tc>
+        <w:tc>
+          <w:tcPr>
+            <w:tcW w:w="1251" w:type="dxa"/>
+          </w:tcPr>
+          <w:p>
+            <w:r>
+              <w:t>No Bm</w:t>
+            </w:r>
+          </w:p>
+        </w:tc>
+        <w:tc>
+          <w:tcPr>
+            <w:tcW w:w="4622" w:type="dxa"/>
+            <w:gridSpan w:val="3"/>
+          </w:tcPr>
+          <w:p>
+            <w:r>
+              <w:t>Lorem ipsum 13</w:t>
+            </w:r>
+          </w:p>
+        </w:tc>
+      </w:tr>
+      <w:tr>
+        <w:tc>
+          <w:tcPr>
+            <w:tcW w:w="1668" w:type="dxa"/>
+          </w:tcPr>
+          <w:p>
+            <w:r>
+              <w:t>04</w:t>
+            </w:r>
+            <w:r>
+              <w:t>:23</w:t>
+            </w:r>
+            <w:r>
+              <w:t>:21</w:t>
+            </w:r>
+          </w:p>
+        </w:tc>
+        <w:tc>
+          <w:tcPr>
+            <w:tcW w:w="1701" w:type="dxa"/>
+          </w:tcPr>
+          <w:p>
+            <w:r>
+              <w:t>No B</w:t>
+            </w:r>
+          </w:p>
+        </w:tc>
+        <w:tc>
+          <w:tcPr>
+            <w:tcW w:w="1251" w:type="dxa"/>
+          </w:tcPr>
+          <w:p>
+            <w:r>
+              <w:t>No Bm</w:t>
+            </w:r>
+          </w:p>
+        </w:tc>
+        <w:tc>
+          <w:tcPr>
+            <w:tcW w:w="4622" w:type="dxa"/>
+            <w:gridSpan w:val="3"/>
+          </w:tcPr>
+          <w:p>
+            <w:r>
+              <w:t>Lorem ipsum 14</w:t>
             </w:r>
           </w:p>
         </w:tc>
@@ -709,7 +914,7 @@
                 <w:lang w:eastAsia="en-GB"/>
               </w:rPr>
               <w:drawing>
-                <wp:inline distT="0" distB="0" distL="0" distR="0">
+                <wp:inline distT="0" distB="0" distL="0" distR="0" wp14:anchorId="40B9B8D4" wp14:editId="2FF47B20">
                   <wp:extent cx="4265525" cy="3394236"/>
                   <wp:effectExtent l="0" t="0" r="1905" b="0"/>
                   <wp:docPr id="1" name="Picture 1"/>
@@ -724,7 +929,7 @@
                           <pic:cNvPicPr/>
                         </pic:nvPicPr>
                         <pic:blipFill>
-                          <a:blip r:embed="rId5">
+                          <a:blip r:embed="rId6">
                             <a:extLst>
                               <a:ext uri="{28A0092B-C50C-407E-A947-70E740481C1C}">
                                 <a14:useLocalDpi xmlns:a14="http://schemas.microsoft.com/office/drawing/2010/main" val="0"/>
@@ -780,7 +985,7 @@
               </w:rPr>
               <w:lastRenderedPageBreak/>
               <w:drawing>
-                <wp:inline distT="0" distB="0" distL="0" distR="0">
+                <wp:inline distT="0" distB="0" distL="0" distR="0" wp14:anchorId="512459DC" wp14:editId="7A982196">
                   <wp:extent cx="5290457" cy="2447115"/>
                   <wp:effectExtent l="0" t="0" r="5715" b="0"/>
                   <wp:docPr id="2" name="Picture 2"/>
@@ -795,7 +1000,7 @@
                           <pic:cNvPicPr/>
                         </pic:nvPicPr>
                         <pic:blipFill>
-                          <a:blip r:embed="rId6">
+                          <a:blip r:embed="rId7">
                             <a:extLst>
                               <a:ext uri="{28A0092B-C50C-407E-A947-70E740481C1C}">
                                 <a14:useLocalDpi xmlns:a14="http://schemas.microsoft.com/office/drawing/2010/main" val="0"/>
@@ -1611,4 +1816,16 @@
   <a:objectDefaults/>
   <a:extraClrSchemeLst/>
 </a:theme>
+</file>
+
+<file path=customXml/item1.xml><?xml version="1.0" encoding="utf-8"?>
+<b:Sources xmlns:b="http://schemas.openxmlformats.org/officeDocument/2006/bibliography" xmlns="http://schemas.openxmlformats.org/officeDocument/2006/bibliography" SelectedStyle="\APA.XSL" StyleName="APA"/>
+</file>
+
+<file path=customXml/itemProps1.xml><?xml version="1.0" encoding="utf-8"?>
+<ds:datastoreItem xmlns:ds="http://schemas.openxmlformats.org/officeDocument/2006/customXml" ds:itemID="{4F103258-2FC6-4125-AFB8-8076749FDC4F}">
+  <ds:schemaRefs>
+    <ds:schemaRef ds:uri="http://schemas.openxmlformats.org/officeDocument/2006/bibliography"/>
+  </ds:schemaRefs>
+</ds:datastoreItem>
 </file>
</xml_diff>

<commit_message>
Skip bearing if it represents an arc of coverage
</commit_message>
<xml_diff>
--- a/org.mwc.cmap.combined.feature/root_installs/sample_data/other_formats/RiderNarrative.docx
+++ b/org.mwc.cmap.combined.feature/root_installs/sample_data/other_formats/RiderNarrative.docx
@@ -115,11 +115,9 @@
             <w:tcW w:w="1251" w:type="dxa"/>
           </w:tcPr>
           <w:p>
-            <w:proofErr w:type="spellStart"/>
             <w:r>
               <w:t>Ipsum</w:t>
             </w:r>
-            <w:proofErr w:type="spellEnd"/>
           </w:p>
         </w:tc>
         <w:tc>
@@ -127,11 +125,9 @@
             <w:tcW w:w="1540" w:type="dxa"/>
           </w:tcPr>
           <w:p>
-            <w:proofErr w:type="spellStart"/>
             <w:r>
               <w:t>Lorem</w:t>
             </w:r>
-            <w:proofErr w:type="spellEnd"/>
           </w:p>
         </w:tc>
         <w:tc>
@@ -140,13 +136,8 @@
           </w:tcPr>
           <w:p>
             <w:r>
-              <w:t xml:space="preserve">HMS </w:t>
-            </w:r>
-            <w:proofErr w:type="spellStart"/>
-            <w:r>
-              <w:t>Nonsuch</w:t>
-            </w:r>
-            <w:proofErr w:type="spellEnd"/>
+              <w:t>HMS Nonsuch</w:t>
+            </w:r>
           </w:p>
         </w:tc>
         <w:tc>
@@ -154,11 +145,9 @@
             <w:tcW w:w="1541" w:type="dxa"/>
           </w:tcPr>
           <w:p>
-            <w:proofErr w:type="spellStart"/>
             <w:r>
               <w:t>Ipsum</w:t>
             </w:r>
-            <w:proofErr w:type="spellEnd"/>
           </w:p>
         </w:tc>
       </w:tr>
@@ -214,13 +203,8 @@
           </w:tcPr>
           <w:p>
             <w:r>
-              <w:t xml:space="preserve">No </w:t>
-            </w:r>
-            <w:proofErr w:type="spellStart"/>
-            <w:r>
-              <w:t>Bm</w:t>
-            </w:r>
-            <w:proofErr w:type="spellEnd"/>
+              <w:t>No Bm</w:t>
+            </w:r>
           </w:p>
         </w:tc>
         <w:tc>
@@ -229,21 +213,8 @@
             <w:gridSpan w:val="3"/>
           </w:tcPr>
           <w:p>
-            <w:proofErr w:type="spellStart"/>
-            <w:r>
-              <w:t>Lorem</w:t>
-            </w:r>
-            <w:proofErr w:type="spellEnd"/>
-            <w:r>
-              <w:t xml:space="preserve"> </w:t>
-            </w:r>
-            <w:proofErr w:type="spellStart"/>
-            <w:r>
-              <w:t>ipsum</w:t>
-            </w:r>
-            <w:proofErr w:type="spellEnd"/>
-            <w:r>
-              <w:t xml:space="preserve"> 1</w:t>
+            <w:r>
+              <w:t>Lorem ipsum 1</w:t>
             </w:r>
           </w:p>
         </w:tc>
@@ -281,13 +252,8 @@
           </w:tcPr>
           <w:p>
             <w:r>
-              <w:t xml:space="preserve">No </w:t>
-            </w:r>
-            <w:proofErr w:type="spellStart"/>
-            <w:r>
-              <w:t>Bm</w:t>
-            </w:r>
-            <w:proofErr w:type="spellEnd"/>
+              <w:t>No Bm</w:t>
+            </w:r>
           </w:p>
         </w:tc>
         <w:tc>
@@ -296,21 +262,8 @@
             <w:gridSpan w:val="3"/>
           </w:tcPr>
           <w:p>
-            <w:proofErr w:type="spellStart"/>
-            <w:r>
-              <w:t>Lorem</w:t>
-            </w:r>
-            <w:proofErr w:type="spellEnd"/>
-            <w:r>
-              <w:t xml:space="preserve"> </w:t>
-            </w:r>
-            <w:proofErr w:type="spellStart"/>
-            <w:r>
-              <w:t>ipsum</w:t>
-            </w:r>
-            <w:proofErr w:type="spellEnd"/>
-            <w:r>
-              <w:t xml:space="preserve"> 2</w:t>
+            <w:r>
+              <w:t>Lorem ipsum 2</w:t>
             </w:r>
           </w:p>
         </w:tc>
@@ -364,21 +317,8 @@
             <w:gridSpan w:val="3"/>
           </w:tcPr>
           <w:p>
-            <w:proofErr w:type="spellStart"/>
-            <w:r>
-              <w:t>Lorem</w:t>
-            </w:r>
-            <w:proofErr w:type="spellEnd"/>
-            <w:r>
-              <w:t xml:space="preserve"> </w:t>
-            </w:r>
-            <w:proofErr w:type="spellStart"/>
-            <w:r>
-              <w:t>ipsum</w:t>
-            </w:r>
-            <w:proofErr w:type="spellEnd"/>
-            <w:r>
-              <w:t xml:space="preserve"> 3</w:t>
+            <w:r>
+              <w:t>Lorem ipsum 3</w:t>
             </w:r>
           </w:p>
         </w:tc>
@@ -432,21 +372,8 @@
             <w:gridSpan w:val="3"/>
           </w:tcPr>
           <w:p>
-            <w:proofErr w:type="spellStart"/>
-            <w:r>
-              <w:t>Lorem</w:t>
-            </w:r>
-            <w:proofErr w:type="spellEnd"/>
-            <w:r>
-              <w:t xml:space="preserve"> </w:t>
-            </w:r>
-            <w:proofErr w:type="spellStart"/>
-            <w:r>
-              <w:t>ipsum</w:t>
-            </w:r>
-            <w:proofErr w:type="spellEnd"/>
-            <w:r>
-              <w:t xml:space="preserve"> 4</w:t>
+            <w:r>
+              <w:t>Lorem ipsum 4</w:t>
             </w:r>
           </w:p>
         </w:tc>
@@ -490,21 +417,8 @@
             <w:gridSpan w:val="3"/>
           </w:tcPr>
           <w:p>
-            <w:proofErr w:type="spellStart"/>
-            <w:r>
-              <w:t>Lorem</w:t>
-            </w:r>
-            <w:proofErr w:type="spellEnd"/>
-            <w:r>
-              <w:t xml:space="preserve"> </w:t>
-            </w:r>
-            <w:proofErr w:type="spellStart"/>
-            <w:r>
-              <w:t>ipsum</w:t>
-            </w:r>
-            <w:proofErr w:type="spellEnd"/>
-            <w:r>
-              <w:t xml:space="preserve"> 5</w:t>
+            <w:r>
+              <w:t>Lorem ipsum 5</w:t>
             </w:r>
           </w:p>
         </w:tc>
@@ -548,13 +462,8 @@
           </w:tcPr>
           <w:p>
             <w:r>
-              <w:t xml:space="preserve">No </w:t>
-            </w:r>
-            <w:proofErr w:type="spellStart"/>
-            <w:r>
-              <w:t>Bm</w:t>
-            </w:r>
-            <w:proofErr w:type="spellEnd"/>
+              <w:t>No Bm</w:t>
+            </w:r>
           </w:p>
         </w:tc>
         <w:tc>
@@ -563,21 +472,8 @@
             <w:gridSpan w:val="3"/>
           </w:tcPr>
           <w:p>
-            <w:proofErr w:type="spellStart"/>
-            <w:r>
-              <w:t>Lorem</w:t>
-            </w:r>
-            <w:proofErr w:type="spellEnd"/>
-            <w:r>
-              <w:t xml:space="preserve"> </w:t>
-            </w:r>
-            <w:proofErr w:type="spellStart"/>
-            <w:r>
-              <w:t>ipsum</w:t>
-            </w:r>
-            <w:proofErr w:type="spellEnd"/>
-            <w:r>
-              <w:t xml:space="preserve"> 6</w:t>
+            <w:r>
+              <w:t>Lorem ipsum 6</w:t>
             </w:r>
           </w:p>
         </w:tc>
@@ -615,13 +511,8 @@
           </w:tcPr>
           <w:p>
             <w:r>
-              <w:t xml:space="preserve">No </w:t>
-            </w:r>
-            <w:proofErr w:type="spellStart"/>
-            <w:r>
-              <w:t>Bm</w:t>
-            </w:r>
-            <w:proofErr w:type="spellEnd"/>
+              <w:t>No Bm</w:t>
+            </w:r>
           </w:p>
         </w:tc>
         <w:tc>
@@ -630,21 +521,8 @@
             <w:gridSpan w:val="3"/>
           </w:tcPr>
           <w:p>
-            <w:proofErr w:type="spellStart"/>
-            <w:r>
-              <w:t>Lorem</w:t>
-            </w:r>
-            <w:proofErr w:type="spellEnd"/>
-            <w:r>
-              <w:t xml:space="preserve"> </w:t>
-            </w:r>
-            <w:proofErr w:type="spellStart"/>
-            <w:r>
-              <w:t>ipsum</w:t>
-            </w:r>
-            <w:proofErr w:type="spellEnd"/>
-            <w:r>
-              <w:t xml:space="preserve"> 7</w:t>
+            <w:r>
+              <w:t>Lorem ipsum 7</w:t>
             </w:r>
           </w:p>
         </w:tc>
@@ -688,21 +566,8 @@
             <w:gridSpan w:val="3"/>
           </w:tcPr>
           <w:p>
-            <w:proofErr w:type="spellStart"/>
-            <w:r>
-              <w:t>Lorem</w:t>
-            </w:r>
-            <w:proofErr w:type="spellEnd"/>
-            <w:r>
-              <w:t xml:space="preserve"> </w:t>
-            </w:r>
-            <w:proofErr w:type="spellStart"/>
-            <w:r>
-              <w:t>ipsum</w:t>
-            </w:r>
-            <w:proofErr w:type="spellEnd"/>
-            <w:r>
-              <w:t xml:space="preserve"> 8</w:t>
+            <w:r>
+              <w:t>Lorem ipsum 8</w:t>
             </w:r>
           </w:p>
           <w:p>
@@ -751,13 +616,8 @@
           </w:tcPr>
           <w:p>
             <w:r>
-              <w:t xml:space="preserve">No </w:t>
-            </w:r>
-            <w:proofErr w:type="spellStart"/>
-            <w:r>
-              <w:t>Bm</w:t>
-            </w:r>
-            <w:proofErr w:type="spellEnd"/>
+              <w:t>No Bm</w:t>
+            </w:r>
           </w:p>
         </w:tc>
         <w:tc>
@@ -766,21 +626,8 @@
             <w:gridSpan w:val="3"/>
           </w:tcPr>
           <w:p>
-            <w:proofErr w:type="spellStart"/>
-            <w:r>
-              <w:t>Lorem</w:t>
-            </w:r>
-            <w:proofErr w:type="spellEnd"/>
-            <w:r>
-              <w:t xml:space="preserve"> </w:t>
-            </w:r>
-            <w:proofErr w:type="spellStart"/>
-            <w:r>
-              <w:t>ipsum</w:t>
-            </w:r>
-            <w:proofErr w:type="spellEnd"/>
-            <w:r>
-              <w:t xml:space="preserve"> 9</w:t>
+            <w:r>
+              <w:t>Lorem ipsum 9</w:t>
             </w:r>
           </w:p>
         </w:tc>
@@ -837,21 +684,8 @@
             <w:gridSpan w:val="3"/>
           </w:tcPr>
           <w:p>
-            <w:proofErr w:type="spellStart"/>
-            <w:r>
-              <w:t>Lorem</w:t>
-            </w:r>
-            <w:proofErr w:type="spellEnd"/>
-            <w:r>
-              <w:t xml:space="preserve"> </w:t>
-            </w:r>
-            <w:proofErr w:type="spellStart"/>
-            <w:r>
-              <w:t>ipsum</w:t>
-            </w:r>
-            <w:proofErr w:type="spellEnd"/>
-            <w:r>
-              <w:t xml:space="preserve"> 10</w:t>
+            <w:r>
+              <w:t>Lorem ipsum 10</w:t>
             </w:r>
           </w:p>
         </w:tc>
@@ -897,13 +731,8 @@
           </w:tcPr>
           <w:p>
             <w:r>
-              <w:t xml:space="preserve">No </w:t>
-            </w:r>
-            <w:proofErr w:type="spellStart"/>
-            <w:r>
-              <w:t>Bm</w:t>
-            </w:r>
-            <w:proofErr w:type="spellEnd"/>
+              <w:t>No Bm</w:t>
+            </w:r>
           </w:p>
         </w:tc>
         <w:tc>
@@ -912,21 +741,8 @@
             <w:gridSpan w:val="3"/>
           </w:tcPr>
           <w:p>
-            <w:proofErr w:type="spellStart"/>
-            <w:r>
-              <w:t>Lorem</w:t>
-            </w:r>
-            <w:proofErr w:type="spellEnd"/>
-            <w:r>
-              <w:t xml:space="preserve"> </w:t>
-            </w:r>
-            <w:proofErr w:type="spellStart"/>
-            <w:r>
-              <w:t>ipsum</w:t>
-            </w:r>
-            <w:proofErr w:type="spellEnd"/>
-            <w:r>
-              <w:t xml:space="preserve"> 11</w:t>
+            <w:r>
+              <w:t>Lorem ipsum 11</w:t>
             </w:r>
           </w:p>
         </w:tc>
@@ -958,9 +774,15 @@
             </w:r>
             <w:r>
               <w:t>96</w:t>
+            </w:r>
+            <w:r>
+              <w:t>-</w:t>
             </w:r>
             <w:bookmarkStart w:id="0" w:name="_GoBack"/>
             <w:bookmarkEnd w:id="0"/>
+            <w:r>
+              <w:t>112</w:t>
+            </w:r>
           </w:p>
         </w:tc>
         <w:tc>
@@ -969,13 +791,8 @@
           </w:tcPr>
           <w:p>
             <w:r>
-              <w:t xml:space="preserve">No </w:t>
-            </w:r>
-            <w:proofErr w:type="spellStart"/>
-            <w:r>
-              <w:t>Bm</w:t>
-            </w:r>
-            <w:proofErr w:type="spellEnd"/>
+              <w:t>No Bm</w:t>
+            </w:r>
           </w:p>
         </w:tc>
         <w:tc>
@@ -984,21 +801,8 @@
             <w:gridSpan w:val="3"/>
           </w:tcPr>
           <w:p>
-            <w:proofErr w:type="spellStart"/>
-            <w:r>
-              <w:t>Lorem</w:t>
-            </w:r>
-            <w:proofErr w:type="spellEnd"/>
-            <w:r>
-              <w:t xml:space="preserve"> </w:t>
-            </w:r>
-            <w:proofErr w:type="spellStart"/>
-            <w:r>
-              <w:t>ipsum</w:t>
-            </w:r>
-            <w:proofErr w:type="spellEnd"/>
-            <w:r>
-              <w:t xml:space="preserve"> 12</w:t>
+            <w:r>
+              <w:t>Lorem ipsum 12</w:t>
             </w:r>
           </w:p>
         </w:tc>
@@ -1036,13 +840,8 @@
           </w:tcPr>
           <w:p>
             <w:r>
-              <w:t xml:space="preserve">No </w:t>
-            </w:r>
-            <w:proofErr w:type="spellStart"/>
-            <w:r>
-              <w:t>Bm</w:t>
-            </w:r>
-            <w:proofErr w:type="spellEnd"/>
+              <w:t>No Bm</w:t>
+            </w:r>
           </w:p>
         </w:tc>
         <w:tc>
@@ -1051,21 +850,8 @@
             <w:gridSpan w:val="3"/>
           </w:tcPr>
           <w:p>
-            <w:proofErr w:type="spellStart"/>
-            <w:r>
-              <w:t>Lorem</w:t>
-            </w:r>
-            <w:proofErr w:type="spellEnd"/>
-            <w:r>
-              <w:t xml:space="preserve"> </w:t>
-            </w:r>
-            <w:proofErr w:type="spellStart"/>
-            <w:r>
-              <w:t>ipsum</w:t>
-            </w:r>
-            <w:proofErr w:type="spellEnd"/>
-            <w:r>
-              <w:t xml:space="preserve"> 13</w:t>
+            <w:r>
+              <w:t>Lorem ipsum 13</w:t>
             </w:r>
           </w:p>
         </w:tc>
@@ -1103,13 +889,8 @@
           </w:tcPr>
           <w:p>
             <w:r>
-              <w:t xml:space="preserve">No </w:t>
-            </w:r>
-            <w:proofErr w:type="spellStart"/>
-            <w:r>
-              <w:t>Bm</w:t>
-            </w:r>
-            <w:proofErr w:type="spellEnd"/>
+              <w:t>No Bm</w:t>
+            </w:r>
           </w:p>
         </w:tc>
         <w:tc>
@@ -1118,21 +899,8 @@
             <w:gridSpan w:val="3"/>
           </w:tcPr>
           <w:p>
-            <w:proofErr w:type="spellStart"/>
-            <w:r>
-              <w:t>Lorem</w:t>
-            </w:r>
-            <w:proofErr w:type="spellEnd"/>
-            <w:r>
-              <w:t xml:space="preserve"> </w:t>
-            </w:r>
-            <w:proofErr w:type="spellStart"/>
-            <w:r>
-              <w:t>ipsum</w:t>
-            </w:r>
-            <w:proofErr w:type="spellEnd"/>
-            <w:r>
-              <w:t xml:space="preserve"> 14</w:t>
+            <w:r>
+              <w:t>Lorem ipsum 14</w:t>
             </w:r>
           </w:p>
         </w:tc>
@@ -2072,7 +1840,7 @@
 </file>
 
 <file path=customXml/itemProps1.xml><?xml version="1.0" encoding="utf-8"?>
-<ds:datastoreItem xmlns:ds="http://schemas.openxmlformats.org/officeDocument/2006/customXml" ds:itemID="{3F345CC1-0FAA-48D3-A5BF-EC0599C942D6}">
+<ds:datastoreItem xmlns:ds="http://schemas.openxmlformats.org/officeDocument/2006/customXml" ds:itemID="{47645E87-F118-4296-8EDF-E68CD32647CE}">
   <ds:schemaRefs>
     <ds:schemaRef ds:uri="http://schemas.openxmlformats.org/officeDocument/2006/bibliography"/>
   </ds:schemaRefs>

</xml_diff>

<commit_message>
check we create correct sensor data
</commit_message>
<xml_diff>
--- a/org.mwc.cmap.combined.feature/root_installs/sample_data/other_formats/RiderNarrative.docx
+++ b/org.mwc.cmap.combined.feature/root_installs/sample_data/other_formats/RiderNarrative.docx
@@ -115,9 +115,11 @@
             <w:tcW w:w="1251" w:type="dxa"/>
           </w:tcPr>
           <w:p>
+            <w:proofErr w:type="spellStart"/>
             <w:r>
               <w:t>Ipsum</w:t>
             </w:r>
+            <w:proofErr w:type="spellEnd"/>
           </w:p>
         </w:tc>
         <w:tc>
@@ -125,9 +127,11 @@
             <w:tcW w:w="1540" w:type="dxa"/>
           </w:tcPr>
           <w:p>
+            <w:proofErr w:type="spellStart"/>
             <w:r>
               <w:t>Lorem</w:t>
             </w:r>
+            <w:proofErr w:type="spellEnd"/>
           </w:p>
         </w:tc>
         <w:tc>
@@ -136,8 +140,13 @@
           </w:tcPr>
           <w:p>
             <w:r>
-              <w:t>HMS Nonsuch</w:t>
-            </w:r>
+              <w:t xml:space="preserve">HMS </w:t>
+            </w:r>
+            <w:proofErr w:type="spellStart"/>
+            <w:r>
+              <w:t>Nonsuch</w:t>
+            </w:r>
+            <w:proofErr w:type="spellEnd"/>
           </w:p>
         </w:tc>
         <w:tc>
@@ -145,9 +154,11 @@
             <w:tcW w:w="1541" w:type="dxa"/>
           </w:tcPr>
           <w:p>
+            <w:proofErr w:type="spellStart"/>
             <w:r>
               <w:t>Ipsum</w:t>
             </w:r>
+            <w:proofErr w:type="spellEnd"/>
           </w:p>
         </w:tc>
       </w:tr>
@@ -203,8 +214,13 @@
           </w:tcPr>
           <w:p>
             <w:r>
-              <w:t>No Bm</w:t>
-            </w:r>
+              <w:t xml:space="preserve">No </w:t>
+            </w:r>
+            <w:proofErr w:type="spellStart"/>
+            <w:r>
+              <w:t>Bm</w:t>
+            </w:r>
+            <w:proofErr w:type="spellEnd"/>
           </w:p>
         </w:tc>
         <w:tc>
@@ -213,8 +229,21 @@
             <w:gridSpan w:val="3"/>
           </w:tcPr>
           <w:p>
-            <w:r>
-              <w:t>Lorem ipsum 1</w:t>
+            <w:proofErr w:type="spellStart"/>
+            <w:r>
+              <w:t>Lorem</w:t>
+            </w:r>
+            <w:proofErr w:type="spellEnd"/>
+            <w:r>
+              <w:t xml:space="preserve"> </w:t>
+            </w:r>
+            <w:proofErr w:type="spellStart"/>
+            <w:r>
+              <w:t>ipsum</w:t>
+            </w:r>
+            <w:proofErr w:type="spellEnd"/>
+            <w:r>
+              <w:t xml:space="preserve"> 1</w:t>
             </w:r>
           </w:p>
         </w:tc>
@@ -252,8 +281,13 @@
           </w:tcPr>
           <w:p>
             <w:r>
-              <w:t>No Bm</w:t>
-            </w:r>
+              <w:t xml:space="preserve">No </w:t>
+            </w:r>
+            <w:proofErr w:type="spellStart"/>
+            <w:r>
+              <w:t>Bm</w:t>
+            </w:r>
+            <w:proofErr w:type="spellEnd"/>
           </w:p>
         </w:tc>
         <w:tc>
@@ -262,8 +296,21 @@
             <w:gridSpan w:val="3"/>
           </w:tcPr>
           <w:p>
-            <w:r>
-              <w:t>Lorem ipsum 2</w:t>
+            <w:proofErr w:type="spellStart"/>
+            <w:r>
+              <w:t>Lorem</w:t>
+            </w:r>
+            <w:proofErr w:type="spellEnd"/>
+            <w:r>
+              <w:t xml:space="preserve"> </w:t>
+            </w:r>
+            <w:proofErr w:type="spellStart"/>
+            <w:r>
+              <w:t>ipsum</w:t>
+            </w:r>
+            <w:proofErr w:type="spellEnd"/>
+            <w:r>
+              <w:t xml:space="preserve"> 2</w:t>
             </w:r>
           </w:p>
         </w:tc>
@@ -317,8 +364,21 @@
             <w:gridSpan w:val="3"/>
           </w:tcPr>
           <w:p>
-            <w:r>
-              <w:t>Lorem ipsum 3</w:t>
+            <w:proofErr w:type="spellStart"/>
+            <w:r>
+              <w:t>Lorem</w:t>
+            </w:r>
+            <w:proofErr w:type="spellEnd"/>
+            <w:r>
+              <w:t xml:space="preserve"> </w:t>
+            </w:r>
+            <w:proofErr w:type="spellStart"/>
+            <w:r>
+              <w:t>ipsum</w:t>
+            </w:r>
+            <w:proofErr w:type="spellEnd"/>
+            <w:r>
+              <w:t xml:space="preserve"> 3</w:t>
             </w:r>
           </w:p>
         </w:tc>
@@ -372,8 +432,21 @@
             <w:gridSpan w:val="3"/>
           </w:tcPr>
           <w:p>
-            <w:r>
-              <w:t>Lorem ipsum 4</w:t>
+            <w:proofErr w:type="spellStart"/>
+            <w:r>
+              <w:t>Lorem</w:t>
+            </w:r>
+            <w:proofErr w:type="spellEnd"/>
+            <w:r>
+              <w:t xml:space="preserve"> </w:t>
+            </w:r>
+            <w:proofErr w:type="spellStart"/>
+            <w:r>
+              <w:t>ipsum</w:t>
+            </w:r>
+            <w:proofErr w:type="spellEnd"/>
+            <w:r>
+              <w:t xml:space="preserve"> 4</w:t>
             </w:r>
           </w:p>
         </w:tc>
@@ -417,8 +490,21 @@
             <w:gridSpan w:val="3"/>
           </w:tcPr>
           <w:p>
-            <w:r>
-              <w:t>Lorem ipsum 5</w:t>
+            <w:proofErr w:type="spellStart"/>
+            <w:r>
+              <w:t>Lorem</w:t>
+            </w:r>
+            <w:proofErr w:type="spellEnd"/>
+            <w:r>
+              <w:t xml:space="preserve"> </w:t>
+            </w:r>
+            <w:proofErr w:type="spellStart"/>
+            <w:r>
+              <w:t>ipsum</w:t>
+            </w:r>
+            <w:proofErr w:type="spellEnd"/>
+            <w:r>
+              <w:t xml:space="preserve"> 5</w:t>
             </w:r>
           </w:p>
         </w:tc>
@@ -462,8 +548,13 @@
           </w:tcPr>
           <w:p>
             <w:r>
-              <w:t>No Bm</w:t>
-            </w:r>
+              <w:t xml:space="preserve">No </w:t>
+            </w:r>
+            <w:proofErr w:type="spellStart"/>
+            <w:r>
+              <w:t>Bm</w:t>
+            </w:r>
+            <w:proofErr w:type="spellEnd"/>
           </w:p>
         </w:tc>
         <w:tc>
@@ -472,8 +563,21 @@
             <w:gridSpan w:val="3"/>
           </w:tcPr>
           <w:p>
-            <w:r>
-              <w:t>Lorem ipsum 6</w:t>
+            <w:proofErr w:type="spellStart"/>
+            <w:r>
+              <w:t>Lorem</w:t>
+            </w:r>
+            <w:proofErr w:type="spellEnd"/>
+            <w:r>
+              <w:t xml:space="preserve"> </w:t>
+            </w:r>
+            <w:proofErr w:type="spellStart"/>
+            <w:r>
+              <w:t>ipsum</w:t>
+            </w:r>
+            <w:proofErr w:type="spellEnd"/>
+            <w:r>
+              <w:t xml:space="preserve"> 6</w:t>
             </w:r>
           </w:p>
         </w:tc>
@@ -511,8 +615,13 @@
           </w:tcPr>
           <w:p>
             <w:r>
-              <w:t>No Bm</w:t>
-            </w:r>
+              <w:t xml:space="preserve">No </w:t>
+            </w:r>
+            <w:proofErr w:type="spellStart"/>
+            <w:r>
+              <w:t>Bm</w:t>
+            </w:r>
+            <w:proofErr w:type="spellEnd"/>
           </w:p>
         </w:tc>
         <w:tc>
@@ -521,8 +630,21 @@
             <w:gridSpan w:val="3"/>
           </w:tcPr>
           <w:p>
-            <w:r>
-              <w:t>Lorem ipsum 7</w:t>
+            <w:proofErr w:type="spellStart"/>
+            <w:r>
+              <w:t>Lorem</w:t>
+            </w:r>
+            <w:proofErr w:type="spellEnd"/>
+            <w:r>
+              <w:t xml:space="preserve"> </w:t>
+            </w:r>
+            <w:proofErr w:type="spellStart"/>
+            <w:r>
+              <w:t>ipsum</w:t>
+            </w:r>
+            <w:proofErr w:type="spellEnd"/>
+            <w:r>
+              <w:t xml:space="preserve"> 7</w:t>
             </w:r>
           </w:p>
         </w:tc>
@@ -566,8 +688,21 @@
             <w:gridSpan w:val="3"/>
           </w:tcPr>
           <w:p>
-            <w:r>
-              <w:t>Lorem ipsum 8</w:t>
+            <w:proofErr w:type="spellStart"/>
+            <w:r>
+              <w:t>Lorem</w:t>
+            </w:r>
+            <w:proofErr w:type="spellEnd"/>
+            <w:r>
+              <w:t xml:space="preserve"> </w:t>
+            </w:r>
+            <w:proofErr w:type="spellStart"/>
+            <w:r>
+              <w:t>ipsum</w:t>
+            </w:r>
+            <w:proofErr w:type="spellEnd"/>
+            <w:r>
+              <w:t xml:space="preserve"> 8</w:t>
             </w:r>
           </w:p>
           <w:p>
@@ -616,8 +751,13 @@
           </w:tcPr>
           <w:p>
             <w:r>
-              <w:t>No Bm</w:t>
-            </w:r>
+              <w:t xml:space="preserve">No </w:t>
+            </w:r>
+            <w:proofErr w:type="spellStart"/>
+            <w:r>
+              <w:t>Bm</w:t>
+            </w:r>
+            <w:proofErr w:type="spellEnd"/>
           </w:p>
         </w:tc>
         <w:tc>
@@ -626,8 +766,21 @@
             <w:gridSpan w:val="3"/>
           </w:tcPr>
           <w:p>
-            <w:r>
-              <w:t>Lorem ipsum 9</w:t>
+            <w:proofErr w:type="spellStart"/>
+            <w:r>
+              <w:t>Lorem</w:t>
+            </w:r>
+            <w:proofErr w:type="spellEnd"/>
+            <w:r>
+              <w:t xml:space="preserve"> </w:t>
+            </w:r>
+            <w:proofErr w:type="spellStart"/>
+            <w:r>
+              <w:t>ipsum</w:t>
+            </w:r>
+            <w:proofErr w:type="spellEnd"/>
+            <w:r>
+              <w:t xml:space="preserve"> 9</w:t>
             </w:r>
           </w:p>
         </w:tc>
@@ -684,8 +837,21 @@
             <w:gridSpan w:val="3"/>
           </w:tcPr>
           <w:p>
-            <w:r>
-              <w:t>Lorem ipsum 10</w:t>
+            <w:proofErr w:type="spellStart"/>
+            <w:r>
+              <w:t>Lorem</w:t>
+            </w:r>
+            <w:proofErr w:type="spellEnd"/>
+            <w:r>
+              <w:t xml:space="preserve"> </w:t>
+            </w:r>
+            <w:proofErr w:type="spellStart"/>
+            <w:r>
+              <w:t>ipsum</w:t>
+            </w:r>
+            <w:proofErr w:type="spellEnd"/>
+            <w:r>
+              <w:t xml:space="preserve"> 10</w:t>
             </w:r>
           </w:p>
         </w:tc>
@@ -731,8 +897,13 @@
           </w:tcPr>
           <w:p>
             <w:r>
-              <w:t>No Bm</w:t>
-            </w:r>
+              <w:t xml:space="preserve">No </w:t>
+            </w:r>
+            <w:proofErr w:type="spellStart"/>
+            <w:r>
+              <w:t>Bm</w:t>
+            </w:r>
+            <w:proofErr w:type="spellEnd"/>
           </w:p>
         </w:tc>
         <w:tc>
@@ -741,8 +912,21 @@
             <w:gridSpan w:val="3"/>
           </w:tcPr>
           <w:p>
-            <w:r>
-              <w:t>Lorem ipsum 11</w:t>
+            <w:proofErr w:type="spellStart"/>
+            <w:r>
+              <w:t>Lorem</w:t>
+            </w:r>
+            <w:proofErr w:type="spellEnd"/>
+            <w:r>
+              <w:t xml:space="preserve"> </w:t>
+            </w:r>
+            <w:proofErr w:type="spellStart"/>
+            <w:r>
+              <w:t>ipsum</w:t>
+            </w:r>
+            <w:proofErr w:type="spellEnd"/>
+            <w:r>
+              <w:t xml:space="preserve"> 11</w:t>
             </w:r>
           </w:p>
         </w:tc>
@@ -776,12 +960,124 @@
               <w:t>96</w:t>
             </w:r>
             <w:r>
-              <w:t>-</w:t>
-            </w:r>
+              <w:t>-112</w:t>
+            </w:r>
+          </w:p>
+        </w:tc>
+        <w:tc>
+          <w:tcPr>
+            <w:tcW w:w="1251" w:type="dxa"/>
+          </w:tcPr>
+          <w:p>
+            <w:r>
+              <w:t xml:space="preserve">No </w:t>
+            </w:r>
+            <w:proofErr w:type="spellStart"/>
+            <w:r>
+              <w:t>Bm</w:t>
+            </w:r>
+            <w:proofErr w:type="spellEnd"/>
+          </w:p>
+        </w:tc>
+        <w:tc>
+          <w:tcPr>
+            <w:tcW w:w="4622" w:type="dxa"/>
+            <w:gridSpan w:val="3"/>
+          </w:tcPr>
+          <w:p>
+            <w:proofErr w:type="spellStart"/>
+            <w:r>
+              <w:t>Lorem</w:t>
+            </w:r>
+            <w:proofErr w:type="spellEnd"/>
+            <w:r>
+              <w:t xml:space="preserve"> </w:t>
+            </w:r>
+            <w:proofErr w:type="spellStart"/>
+            <w:r>
+              <w:t>ipsum</w:t>
+            </w:r>
+            <w:proofErr w:type="spellEnd"/>
+            <w:r>
+              <w:t xml:space="preserve"> 12</w:t>
+            </w:r>
+          </w:p>
+        </w:tc>
+      </w:tr>
+      <w:tr>
+        <w:tc>
+          <w:tcPr>
+            <w:tcW w:w="1668" w:type="dxa"/>
+          </w:tcPr>
+          <w:p/>
+        </w:tc>
+        <w:tc>
+          <w:tcPr>
+            <w:tcW w:w="1701" w:type="dxa"/>
+          </w:tcPr>
+          <w:p>
+            <w:r>
+              <w:t>No B</w:t>
+            </w:r>
+          </w:p>
+        </w:tc>
+        <w:tc>
+          <w:tcPr>
+            <w:tcW w:w="1251" w:type="dxa"/>
+          </w:tcPr>
+          <w:p>
+            <w:r>
+              <w:t xml:space="preserve">No </w:t>
+            </w:r>
+            <w:proofErr w:type="spellStart"/>
+            <w:r>
+              <w:t>Bm</w:t>
+            </w:r>
+            <w:proofErr w:type="spellEnd"/>
+          </w:p>
+        </w:tc>
+        <w:tc>
+          <w:tcPr>
+            <w:tcW w:w="4622" w:type="dxa"/>
+            <w:gridSpan w:val="3"/>
+          </w:tcPr>
+          <w:p>
+            <w:proofErr w:type="spellStart"/>
+            <w:r>
+              <w:t>Lorem</w:t>
+            </w:r>
+            <w:proofErr w:type="spellEnd"/>
+            <w:r>
+              <w:t xml:space="preserve"> </w:t>
+            </w:r>
+            <w:proofErr w:type="spellStart"/>
+            <w:r>
+              <w:t>ipsum</w:t>
+            </w:r>
+            <w:proofErr w:type="spellEnd"/>
+            <w:r>
+              <w:t xml:space="preserve"> 13</w:t>
+            </w:r>
+          </w:p>
+        </w:tc>
+      </w:tr>
+      <w:tr>
+        <w:tc>
+          <w:tcPr>
+            <w:tcW w:w="1668" w:type="dxa"/>
+          </w:tcPr>
+          <w:p>
             <w:bookmarkStart w:id="0" w:name="_GoBack"/>
             <w:bookmarkEnd w:id="0"/>
-            <w:r>
-              <w:t>112</w:t>
+          </w:p>
+        </w:tc>
+        <w:tc>
+          <w:tcPr>
+            <w:tcW w:w="1701" w:type="dxa"/>
+          </w:tcPr>
+          <w:p>
+            <w:r>
+              <w:t>119-143</w:t>
             </w:r>
           </w:p>
         </w:tc>
@@ -791,8 +1087,13 @@
           </w:tcPr>
           <w:p>
             <w:r>
-              <w:t>No Bm</w:t>
-            </w:r>
+              <w:t xml:space="preserve">No </w:t>
+            </w:r>
+            <w:proofErr w:type="spellStart"/>
+            <w:r>
+              <w:t>Bm</w:t>
+            </w:r>
+            <w:proofErr w:type="spellEnd"/>
           </w:p>
         </w:tc>
         <w:tc>
@@ -801,8 +1102,21 @@
             <w:gridSpan w:val="3"/>
           </w:tcPr>
           <w:p>
-            <w:r>
-              <w:t>Lorem ipsum 12</w:t>
+            <w:proofErr w:type="spellStart"/>
+            <w:r>
+              <w:t>Lorem</w:t>
+            </w:r>
+            <w:proofErr w:type="spellEnd"/>
+            <w:r>
+              <w:t xml:space="preserve"> </w:t>
+            </w:r>
+            <w:proofErr w:type="spellStart"/>
+            <w:r>
+              <w:t>ipsum</w:t>
+            </w:r>
+            <w:proofErr w:type="spellEnd"/>
+            <w:r>
+              <w:t xml:space="preserve"> 14</w:t>
             </w:r>
           </w:p>
         </w:tc>
@@ -817,11 +1131,14 @@
               <w:t>04</w:t>
             </w:r>
             <w:r>
-              <w:t>:22</w:t>
-            </w:r>
-            <w:r>
               <w:t>:24</w:t>
             </w:r>
+            <w:r>
+              <w:t>:2</w:t>
+            </w:r>
+            <w:r>
+              <w:t>6</w:t>
+            </w:r>
           </w:p>
         </w:tc>
         <w:tc>
@@ -830,7 +1147,7 @@
           </w:tcPr>
           <w:p>
             <w:r>
-              <w:t>No B</w:t>
+              <w:t>096-112</w:t>
             </w:r>
           </w:p>
         </w:tc>
@@ -840,8 +1157,13 @@
           </w:tcPr>
           <w:p>
             <w:r>
-              <w:t>No Bm</w:t>
-            </w:r>
+              <w:t xml:space="preserve">No </w:t>
+            </w:r>
+            <w:proofErr w:type="spellStart"/>
+            <w:r>
+              <w:t>Bm</w:t>
+            </w:r>
+            <w:proofErr w:type="spellEnd"/>
           </w:p>
         </w:tc>
         <w:tc>
@@ -850,57 +1172,21 @@
             <w:gridSpan w:val="3"/>
           </w:tcPr>
           <w:p>
-            <w:r>
-              <w:t>Lorem ipsum 13</w:t>
-            </w:r>
-          </w:p>
-        </w:tc>
-      </w:tr>
-      <w:tr>
-        <w:tc>
-          <w:tcPr>
-            <w:tcW w:w="1668" w:type="dxa"/>
-          </w:tcPr>
-          <w:p>
-            <w:r>
-              <w:t>04</w:t>
-            </w:r>
-            <w:r>
-              <w:t>:23</w:t>
-            </w:r>
-            <w:r>
-              <w:t>:25</w:t>
-            </w:r>
-          </w:p>
-        </w:tc>
-        <w:tc>
-          <w:tcPr>
-            <w:tcW w:w="1701" w:type="dxa"/>
-          </w:tcPr>
-          <w:p>
-            <w:r>
-              <w:t>No B</w:t>
-            </w:r>
-          </w:p>
-        </w:tc>
-        <w:tc>
-          <w:tcPr>
-            <w:tcW w:w="1251" w:type="dxa"/>
-          </w:tcPr>
-          <w:p>
-            <w:r>
-              <w:t>No Bm</w:t>
-            </w:r>
-          </w:p>
-        </w:tc>
-        <w:tc>
-          <w:tcPr>
-            <w:tcW w:w="4622" w:type="dxa"/>
-            <w:gridSpan w:val="3"/>
-          </w:tcPr>
-          <w:p>
-            <w:r>
-              <w:t>Lorem ipsum 14</w:t>
+            <w:proofErr w:type="spellStart"/>
+            <w:r>
+              <w:t>Lorem</w:t>
+            </w:r>
+            <w:proofErr w:type="spellEnd"/>
+            <w:r>
+              <w:t xml:space="preserve"> </w:t>
+            </w:r>
+            <w:proofErr w:type="spellStart"/>
+            <w:r>
+              <w:t>ipsum</w:t>
+            </w:r>
+            <w:proofErr w:type="spellEnd"/>
+            <w:r>
+              <w:t xml:space="preserve"> 15</w:t>
             </w:r>
           </w:p>
         </w:tc>
@@ -931,7 +1217,7 @@
                 <w:lang w:eastAsia="en-GB"/>
               </w:rPr>
               <w:drawing>
-                <wp:inline distT="0" distB="0" distL="0" distR="0" wp14:anchorId="40B9B8D4" wp14:editId="2FF47B20">
+                <wp:inline distT="0" distB="0" distL="0" distR="0" wp14:anchorId="3BD84A4A" wp14:editId="73A6C7C8">
                   <wp:extent cx="4265525" cy="3394236"/>
                   <wp:effectExtent l="0" t="0" r="1905" b="0"/>
                   <wp:docPr id="1" name="Picture 1"/>
@@ -1002,7 +1288,7 @@
               </w:rPr>
               <w:lastRenderedPageBreak/>
               <w:drawing>
-                <wp:inline distT="0" distB="0" distL="0" distR="0" wp14:anchorId="512459DC" wp14:editId="7A982196">
+                <wp:inline distT="0" distB="0" distL="0" distR="0" wp14:anchorId="604B27C2" wp14:editId="3E413117">
                   <wp:extent cx="5290457" cy="2447115"/>
                   <wp:effectExtent l="0" t="0" r="5715" b="0"/>
                   <wp:docPr id="2" name="Picture 2"/>
@@ -1840,7 +2126,7 @@
 </file>
 
 <file path=customXml/itemProps1.xml><?xml version="1.0" encoding="utf-8"?>
-<ds:datastoreItem xmlns:ds="http://schemas.openxmlformats.org/officeDocument/2006/customXml" ds:itemID="{47645E87-F118-4296-8EDF-E68CD32647CE}">
+<ds:datastoreItem xmlns:ds="http://schemas.openxmlformats.org/officeDocument/2006/customXml" ds:itemID="{1C4619DF-4089-45E5-BA49-1C0EA0D0A583}">
   <ds:schemaRefs>
     <ds:schemaRef ds:uri="http://schemas.openxmlformats.org/officeDocument/2006/bibliography"/>
   </ds:schemaRefs>

</xml_diff>